<commit_message>
add mongo tested version info
</commit_message>
<xml_diff>
--- a/Indigo ELN 2.0 Installation Guide.docx
+++ b/Indigo ELN 2.0 Installation Guide.docx
@@ -197,6 +197,10 @@
           <w:p>
             <w:pPr>
               <w:pStyle w:val="Title"/>
+              <w:numPr>
+                <w:ilvl w:val="0"/>
+                <w:numId w:val="0"/>
+              </w:numPr>
               <w:pBdr>
                 <w:bottom w:val="single" w:sz="4" w:space="1" w:color="A5A5A5"/>
               </w:pBdr>
@@ -291,8 +295,8 @@
         <w:tblLook w:val="04a0" w:noVBand="1" w:noHBand="0" w:lastColumn="0" w:firstColumn="1" w:lastRow="0" w:firstRow="1"/>
       </w:tblPr>
       <w:tblGrid>
-        <w:gridCol w:w="875"/>
-        <w:gridCol w:w="8747"/>
+        <w:gridCol w:w="874"/>
+        <w:gridCol w:w="8748"/>
       </w:tblGrid>
       <w:tr>
         <w:trPr>
@@ -341,7 +345,7 @@
         </w:trPr>
         <w:tc>
           <w:tcPr>
-            <w:tcW w:w="875" w:type="dxa"/>
+            <w:tcW w:w="874" w:type="dxa"/>
             <w:cnfStyle w:val="001000000000" w:firstRow="0" w:lastRow="0" w:firstColumn="1" w:lastColumn="0" w:oddVBand="0" w:evenVBand="0" w:oddHBand="0" w:evenHBand="0" w:firstRowFirstColumn="0" w:firstRowLastColumn="0" w:lastRowFirstColumn="0" w:lastRowLastColumn="0"/>
             <w:tcBorders/>
             <w:shd w:color="auto" w:fill="D0CECE" w:themeFill="background2" w:themeFillShade="e6" w:val="clear"/>
@@ -374,7 +378,7 @@
         </w:tc>
         <w:tc>
           <w:tcPr>
-            <w:tcW w:w="8747" w:type="dxa"/>
+            <w:tcW w:w="8748" w:type="dxa"/>
             <w:tcBorders/>
             <w:shd w:color="auto" w:fill="D0CECE" w:themeFill="background2" w:themeFillShade="e6" w:val="clear"/>
             <w:vAlign w:val="center"/>
@@ -413,7 +417,7 @@
         </w:trPr>
         <w:tc>
           <w:tcPr>
-            <w:tcW w:w="875" w:type="dxa"/>
+            <w:tcW w:w="874" w:type="dxa"/>
             <w:cnfStyle w:val="001000000000" w:firstRow="0" w:lastRow="0" w:firstColumn="1" w:lastColumn="0" w:oddVBand="0" w:evenVBand="0" w:oddHBand="0" w:evenHBand="0" w:firstRowFirstColumn="0" w:firstRowLastColumn="0" w:lastRowFirstColumn="0" w:lastRowLastColumn="0"/>
             <w:tcBorders/>
             <w:shd w:fill="auto" w:val="clear"/>
@@ -442,7 +446,7 @@
         </w:tc>
         <w:tc>
           <w:tcPr>
-            <w:tcW w:w="8747" w:type="dxa"/>
+            <w:tcW w:w="8748" w:type="dxa"/>
             <w:tcBorders/>
             <w:shd w:fill="auto" w:val="clear"/>
             <w:vAlign w:val="center"/>
@@ -495,8 +499,8 @@
         <w:tblLook w:val="04a0" w:noVBand="1" w:noHBand="0" w:lastColumn="0" w:firstColumn="1" w:lastRow="0" w:firstRow="1"/>
       </w:tblPr>
       <w:tblGrid>
-        <w:gridCol w:w="871"/>
-        <w:gridCol w:w="8751"/>
+        <w:gridCol w:w="870"/>
+        <w:gridCol w:w="8752"/>
       </w:tblGrid>
       <w:tr>
         <w:trPr>
@@ -543,7 +547,7 @@
         </w:trPr>
         <w:tc>
           <w:tcPr>
-            <w:tcW w:w="871" w:type="dxa"/>
+            <w:tcW w:w="870" w:type="dxa"/>
             <w:cnfStyle w:val="001000000000" w:firstRow="0" w:lastRow="0" w:firstColumn="1" w:lastColumn="0" w:oddVBand="0" w:evenVBand="0" w:oddHBand="0" w:evenHBand="0" w:firstRowFirstColumn="0" w:firstRowLastColumn="0" w:lastRowFirstColumn="0" w:lastRowLastColumn="0"/>
             <w:tcBorders/>
             <w:shd w:color="auto" w:fill="FFFFFF" w:themeFill="background1" w:val="clear"/>
@@ -571,7 +575,7 @@
         </w:tc>
         <w:tc>
           <w:tcPr>
-            <w:tcW w:w="8751" w:type="dxa"/>
+            <w:tcW w:w="8752" w:type="dxa"/>
             <w:tcBorders/>
             <w:shd w:color="auto" w:fill="FFFFFF" w:themeFill="background1" w:val="clear"/>
             <w:vAlign w:val="center"/>
@@ -608,7 +612,7 @@
         </w:trPr>
         <w:tc>
           <w:tcPr>
-            <w:tcW w:w="871" w:type="dxa"/>
+            <w:tcW w:w="870" w:type="dxa"/>
             <w:cnfStyle w:val="001000000000" w:firstRow="0" w:lastRow="0" w:firstColumn="1" w:lastColumn="0" w:oddVBand="0" w:evenVBand="0" w:oddHBand="0" w:evenHBand="0" w:firstRowFirstColumn="0" w:firstRowLastColumn="0" w:lastRowFirstColumn="0" w:lastRowLastColumn="0"/>
             <w:tcBorders/>
             <w:shd w:fill="auto" w:val="clear"/>
@@ -636,7 +640,7 @@
         </w:tc>
         <w:tc>
           <w:tcPr>
-            <w:tcW w:w="8751" w:type="dxa"/>
+            <w:tcW w:w="8752" w:type="dxa"/>
             <w:tcBorders/>
             <w:shd w:fill="auto" w:val="clear"/>
             <w:vAlign w:val="center"/>
@@ -694,6 +698,30 @@
       <w:r>
         <w:rPr/>
         <w:t>Contents</w:t>
+      </w:r>
+    </w:p>
+    <w:p>
+      <w:pPr>
+        <w:sectPr>
+          <w:headerReference w:type="default" r:id="rId4"/>
+          <w:footerReference w:type="default" r:id="rId5"/>
+          <w:type w:val="nextPage"/>
+          <w:pgSz w:w="11906" w:h="16838"/>
+          <w:pgMar w:left="1134" w:right="851" w:header="720" w:top="1134" w:footer="720" w:bottom="1134" w:gutter="0"/>
+          <w:pgNumType w:fmt="decimal"/>
+          <w:formProt w:val="false"/>
+          <w:textDirection w:val="lrTb"/>
+          <w:docGrid w:type="default" w:linePitch="272" w:charSpace="8192"/>
+        </w:sectPr>
+      </w:pPr>
+    </w:p>
+    <w:p>
+      <w:pPr>
+        <w:pStyle w:val="Normal"/>
+        <w:rPr/>
+      </w:pPr>
+      <w:r>
+        <w:rPr/>
       </w:r>
     </w:p>
     <w:sdt>
@@ -729,6 +757,7 @@
             <w:rPr>
               <w:webHidden/>
               <w:rStyle w:val="IndexLink"/>
+              <w:vanish w:val="false"/>
             </w:rPr>
             <w:instrText> TOC \z \o "1-4" \t "Heading 1,1,Appendix Level 1,1,Heading 2,2,Appendix Level 2,2" \h</w:instrText>
           </w:r>
@@ -736,6 +765,7 @@
             <w:rPr>
               <w:webHidden/>
               <w:rStyle w:val="IndexLink"/>
+              <w:vanish w:val="false"/>
             </w:rPr>
             <w:fldChar w:fldCharType="separate"/>
           </w:r>
@@ -744,6 +774,7 @@
               <w:rPr>
                 <w:webHidden/>
                 <w:rStyle w:val="IndexLink"/>
+                <w:vanish w:val="false"/>
               </w:rPr>
               <w:t>1</w:t>
             </w:r>
@@ -823,6 +854,7 @@
               <w:rPr>
                 <w:webHidden/>
                 <w:rStyle w:val="IndexLink"/>
+                <w:vanish w:val="false"/>
               </w:rPr>
               <w:t>2</w:t>
             </w:r>
@@ -901,6 +933,7 @@
               <w:rPr>
                 <w:webHidden/>
                 <w:rStyle w:val="IndexLink"/>
+                <w:vanish w:val="false"/>
               </w:rPr>
               <w:t>2.1</w:t>
             </w:r>
@@ -977,6 +1010,7 @@
               <w:rPr>
                 <w:webHidden/>
                 <w:rStyle w:val="IndexLink"/>
+                <w:vanish w:val="false"/>
               </w:rPr>
               <w:t>2.1.1</w:t>
             </w:r>
@@ -1052,6 +1086,7 @@
               <w:rPr>
                 <w:webHidden/>
                 <w:rStyle w:val="IndexLink"/>
+                <w:vanish w:val="false"/>
               </w:rPr>
               <w:t>2.1.2</w:t>
             </w:r>
@@ -1128,6 +1163,7 @@
               <w:rPr>
                 <w:webHidden/>
                 <w:rStyle w:val="IndexLink"/>
+                <w:vanish w:val="false"/>
               </w:rPr>
               <w:t>2.2</w:t>
             </w:r>
@@ -1204,6 +1240,7 @@
               <w:rPr>
                 <w:webHidden/>
                 <w:rStyle w:val="IndexLink"/>
+                <w:vanish w:val="false"/>
               </w:rPr>
               <w:t>2.2.1</w:t>
             </w:r>
@@ -1279,6 +1316,7 @@
               <w:rPr>
                 <w:webHidden/>
                 <w:rStyle w:val="IndexLink"/>
+                <w:vanish w:val="false"/>
               </w:rPr>
               <w:t>2.2.2</w:t>
             </w:r>
@@ -1355,6 +1393,7 @@
               <w:rPr>
                 <w:webHidden/>
                 <w:rStyle w:val="IndexLink"/>
+                <w:vanish w:val="false"/>
               </w:rPr>
               <w:t>2.3</w:t>
             </w:r>
@@ -1431,6 +1470,7 @@
               <w:rPr>
                 <w:webHidden/>
                 <w:rStyle w:val="IndexLink"/>
+                <w:vanish w:val="false"/>
               </w:rPr>
               <w:t>2.3.1</w:t>
             </w:r>
@@ -1507,6 +1547,7 @@
               <w:rPr>
                 <w:webHidden/>
                 <w:rStyle w:val="IndexLink"/>
+                <w:vanish w:val="false"/>
               </w:rPr>
               <w:t>2.4</w:t>
             </w:r>
@@ -1585,6 +1626,7 @@
               <w:rPr>
                 <w:webHidden/>
                 <w:rStyle w:val="IndexLink"/>
+                <w:vanish w:val="false"/>
               </w:rPr>
               <w:t>3</w:t>
             </w:r>
@@ -1664,6 +1706,7 @@
               <w:rPr>
                 <w:webHidden/>
                 <w:rStyle w:val="IndexLink"/>
+                <w:vanish w:val="false"/>
               </w:rPr>
               <w:t>4</w:t>
             </w:r>
@@ -1742,6 +1785,7 @@
               <w:rPr>
                 <w:webHidden/>
                 <w:rStyle w:val="IndexLink"/>
+                <w:vanish w:val="false"/>
               </w:rPr>
               <w:t>4.1</w:t>
             </w:r>
@@ -1819,6 +1863,7 @@
               <w:rPr>
                 <w:webHidden/>
                 <w:rStyle w:val="IndexLink"/>
+                <w:vanish w:val="false"/>
               </w:rPr>
               <w:t>4.2</w:t>
             </w:r>
@@ -1896,6 +1941,7 @@
               <w:rPr>
                 <w:webHidden/>
                 <w:rStyle w:val="IndexLink"/>
+                <w:vanish w:val="false"/>
               </w:rPr>
               <w:t>4.3</w:t>
             </w:r>
@@ -1973,6 +2019,7 @@
               <w:rPr>
                 <w:webHidden/>
                 <w:rStyle w:val="IndexLink"/>
+                <w:vanish w:val="false"/>
               </w:rPr>
               <w:t>4.4</w:t>
             </w:r>
@@ -2049,6 +2096,7 @@
               <w:rPr>
                 <w:webHidden/>
                 <w:rStyle w:val="IndexLink"/>
+                <w:vanish w:val="false"/>
               </w:rPr>
               <w:t>4.4.1</w:t>
             </w:r>
@@ -2124,6 +2172,7 @@
               <w:rPr>
                 <w:webHidden/>
                 <w:rStyle w:val="IndexLink"/>
+                <w:vanish w:val="false"/>
               </w:rPr>
               <w:t>4.4.2</w:t>
             </w:r>
@@ -2201,6 +2250,7 @@
               <w:rPr>
                 <w:webHidden/>
                 <w:rStyle w:val="IndexLink"/>
+                <w:vanish w:val="false"/>
               </w:rPr>
               <w:t>5</w:t>
             </w:r>
@@ -2279,6 +2329,7 @@
               <w:rPr>
                 <w:webHidden/>
                 <w:rStyle w:val="IndexLink"/>
+                <w:vanish w:val="false"/>
               </w:rPr>
               <w:t>5.1</w:t>
             </w:r>
@@ -2357,6 +2408,7 @@
               <w:rPr>
                 <w:webHidden/>
                 <w:rStyle w:val="IndexLink"/>
+                <w:vanish w:val="false"/>
               </w:rPr>
               <w:t>6</w:t>
             </w:r>
@@ -2435,6 +2487,7 @@
               <w:rPr>
                 <w:webHidden/>
                 <w:rStyle w:val="IndexLink"/>
+                <w:vanish w:val="false"/>
               </w:rPr>
               <w:t>6.1</w:t>
             </w:r>
@@ -2511,6 +2564,7 @@
               <w:rPr>
                 <w:webHidden/>
                 <w:rStyle w:val="IndexLink"/>
+                <w:vanish w:val="false"/>
               </w:rPr>
               <w:t>6.1.1</w:t>
             </w:r>
@@ -2586,6 +2640,7 @@
               <w:rPr>
                 <w:webHidden/>
                 <w:rStyle w:val="IndexLink"/>
+                <w:vanish w:val="false"/>
               </w:rPr>
               <w:t>6.1.2</w:t>
             </w:r>
@@ -2662,6 +2717,7 @@
               <w:rPr>
                 <w:webHidden/>
                 <w:rStyle w:val="IndexLink"/>
+                <w:vanish w:val="false"/>
               </w:rPr>
               <w:t>6.2</w:t>
             </w:r>
@@ -2738,6 +2794,7 @@
               <w:rPr>
                 <w:webHidden/>
                 <w:rStyle w:val="IndexLink"/>
+                <w:vanish w:val="false"/>
               </w:rPr>
               <w:t>6.2.1</w:t>
             </w:r>
@@ -2813,6 +2870,7 @@
               <w:rPr>
                 <w:webHidden/>
                 <w:rStyle w:val="IndexLink"/>
+                <w:vanish w:val="false"/>
               </w:rPr>
               <w:t>6.2.2</w:t>
             </w:r>
@@ -2889,6 +2947,7 @@
               <w:rPr>
                 <w:webHidden/>
                 <w:rStyle w:val="IndexLink"/>
+                <w:vanish w:val="false"/>
               </w:rPr>
               <w:t>6.3</w:t>
             </w:r>
@@ -2965,6 +3024,7 @@
               <w:rPr>
                 <w:webHidden/>
                 <w:rStyle w:val="IndexLink"/>
+                <w:vanish w:val="false"/>
               </w:rPr>
               <w:t>6.3.1</w:t>
             </w:r>
@@ -3040,6 +3100,7 @@
               <w:rPr>
                 <w:webHidden/>
                 <w:rStyle w:val="IndexLink"/>
+                <w:vanish w:val="false"/>
               </w:rPr>
               <w:t>6.3.2</w:t>
             </w:r>
@@ -3116,6 +3177,7 @@
               <w:rPr>
                 <w:webHidden/>
                 <w:rStyle w:val="IndexLink"/>
+                <w:vanish w:val="false"/>
               </w:rPr>
               <w:t>6.4</w:t>
             </w:r>
@@ -3192,6 +3254,7 @@
               <w:rPr>
                 <w:webHidden/>
                 <w:rStyle w:val="IndexLink"/>
+                <w:vanish w:val="false"/>
               </w:rPr>
               <w:t>6.4.1</w:t>
             </w:r>
@@ -3266,6 +3329,7 @@
               <w:rPr>
                 <w:webHidden/>
                 <w:rStyle w:val="IndexLink"/>
+                <w:vanish w:val="false"/>
               </w:rPr>
               <w:t>6.4.1.1</w:t>
             </w:r>
@@ -3339,6 +3403,7 @@
               <w:rPr>
                 <w:webHidden/>
                 <w:rStyle w:val="IndexLink"/>
+                <w:vanish w:val="false"/>
               </w:rPr>
               <w:t>6.4.1.2</w:t>
             </w:r>
@@ -3413,6 +3478,7 @@
               <w:rPr>
                 <w:webHidden/>
                 <w:rStyle w:val="IndexLink"/>
+                <w:vanish w:val="false"/>
               </w:rPr>
               <w:t>6.4.2</w:t>
             </w:r>
@@ -3483,6 +3549,18 @@
           <w:bookmarkStart w:id="1" w:name="_Section_1"/>
           <w:bookmarkEnd w:id="1"/>
         </w:p>
+        <w:p>
+          <w:pPr>
+            <w:sectPr>
+              <w:type w:val="continuous"/>
+              <w:pgSz w:w="11906" w:h="16838"/>
+              <w:pgMar w:left="1134" w:right="851" w:header="720" w:top="1134" w:footer="720" w:bottom="1134" w:gutter="0"/>
+              <w:formProt w:val="false"/>
+              <w:textDirection w:val="lrTb"/>
+              <w:docGrid w:type="default" w:linePitch="272" w:charSpace="8192"/>
+            </w:sectPr>
+          </w:pPr>
+        </w:p>
       </w:sdtContent>
     </w:sdt>
     <w:p>
@@ -3575,8 +3653,8 @@
       </w:tblPr>
       <w:tblGrid>
         <w:gridCol w:w="3115"/>
-        <w:gridCol w:w="3114"/>
-        <w:gridCol w:w="3118"/>
+        <w:gridCol w:w="3112"/>
+        <w:gridCol w:w="3120"/>
       </w:tblGrid>
       <w:tr>
         <w:trPr>
@@ -3611,7 +3689,7 @@
             </w:pPr>
             <w:r>
               <w:rPr>
-                <w:rFonts w:eastAsia="" w:cs="" w:cstheme="minorBidi" w:eastAsiaTheme="minorEastAsia" w:ascii="Calibri Light" w:hAnsi="Calibri Light"/>
+                <w:rFonts w:eastAsia="" w:cs="" w:ascii="Calibri Light" w:hAnsi="Calibri Light" w:cstheme="minorBidi" w:eastAsiaTheme="minorEastAsia"/>
                 <w:b/>
                 <w:caps w:val="false"/>
                 <w:smallCaps w:val="false"/>
@@ -3630,7 +3708,7 @@
         </w:tc>
         <w:tc>
           <w:tcPr>
-            <w:tcW w:w="3114" w:type="dxa"/>
+            <w:tcW w:w="3112" w:type="dxa"/>
             <w:tcBorders/>
             <w:shd w:color="auto" w:fill="CCCCCC" w:val="clear"/>
           </w:tcPr>
@@ -3656,7 +3734,7 @@
             </w:pPr>
             <w:r>
               <w:rPr>
-                <w:rFonts w:eastAsia="" w:cs="" w:cstheme="minorBidi" w:eastAsiaTheme="minorEastAsia" w:ascii="Calibri Light" w:hAnsi="Calibri Light"/>
+                <w:rFonts w:eastAsia="" w:cs="" w:ascii="Calibri Light" w:hAnsi="Calibri Light" w:cstheme="minorBidi" w:eastAsiaTheme="minorEastAsia"/>
                 <w:b/>
                 <w:caps w:val="false"/>
                 <w:smallCaps w:val="false"/>
@@ -3695,7 +3773,7 @@
             </w:pPr>
             <w:r>
               <w:rPr>
-                <w:rFonts w:eastAsia="" w:cs="" w:cstheme="minorBidi" w:eastAsiaTheme="minorEastAsia" w:ascii="Calibri Light" w:hAnsi="Calibri Light"/>
+                <w:rFonts w:eastAsia="" w:cs="" w:ascii="Calibri Light" w:hAnsi="Calibri Light" w:cstheme="minorBidi" w:eastAsiaTheme="minorEastAsia"/>
                 <w:b/>
                 <w:caps w:val="false"/>
                 <w:smallCaps w:val="false"/>
@@ -3714,7 +3792,7 @@
         </w:tc>
         <w:tc>
           <w:tcPr>
-            <w:tcW w:w="3118" w:type="dxa"/>
+            <w:tcW w:w="3120" w:type="dxa"/>
             <w:tcBorders/>
             <w:shd w:color="auto" w:fill="CCCCCC" w:val="clear"/>
           </w:tcPr>
@@ -3740,7 +3818,7 @@
             </w:pPr>
             <w:r>
               <w:rPr>
-                <w:rFonts w:eastAsia="" w:cs="" w:cstheme="minorBidi" w:eastAsiaTheme="minorEastAsia" w:ascii="Calibri Light" w:hAnsi="Calibri Light"/>
+                <w:rFonts w:eastAsia="" w:cs="" w:ascii="Calibri Light" w:hAnsi="Calibri Light" w:cstheme="minorBidi" w:eastAsiaTheme="minorEastAsia"/>
                 <w:b/>
                 <w:caps w:val="false"/>
                 <w:smallCaps w:val="false"/>
@@ -3779,7 +3857,7 @@
             </w:pPr>
             <w:r>
               <w:rPr>
-                <w:rFonts w:eastAsia="" w:cs="" w:cstheme="minorBidi" w:eastAsiaTheme="minorEastAsia" w:ascii="Calibri Light" w:hAnsi="Calibri Light"/>
+                <w:rFonts w:eastAsia="" w:cs="" w:ascii="Calibri Light" w:hAnsi="Calibri Light" w:cstheme="minorBidi" w:eastAsiaTheme="minorEastAsia"/>
                 <w:b/>
                 <w:caps w:val="false"/>
                 <w:smallCaps w:val="false"/>
@@ -3815,7 +3893,7 @@
             </w:pPr>
             <w:r>
               <w:rPr>
-                <w:rFonts w:eastAsia="" w:cs="" w:cstheme="minorBidi" w:eastAsiaTheme="minorEastAsia" w:ascii="Calibri" w:hAnsi="Calibri"/>
+                <w:rFonts w:eastAsia="" w:cs="" w:ascii="Calibri" w:hAnsi="Calibri" w:cstheme="minorBidi" w:eastAsiaTheme="minorEastAsia"/>
               </w:rPr>
               <w:t>Processor</w:t>
             </w:r>
@@ -3823,7 +3901,7 @@
         </w:tc>
         <w:tc>
           <w:tcPr>
-            <w:tcW w:w="3114" w:type="dxa"/>
+            <w:tcW w:w="3112" w:type="dxa"/>
             <w:tcBorders/>
             <w:shd w:fill="auto" w:val="clear"/>
           </w:tcPr>
@@ -3836,7 +3914,7 @@
             </w:pPr>
             <w:r>
               <w:rPr>
-                <w:rFonts w:eastAsia="" w:cs="" w:cstheme="minorBidi" w:eastAsiaTheme="minorEastAsia" w:ascii="Calibri" w:hAnsi="Calibri"/>
+                <w:rFonts w:eastAsia="" w:cs="" w:ascii="Calibri" w:hAnsi="Calibri" w:cstheme="minorBidi" w:eastAsiaTheme="minorEastAsia"/>
               </w:rPr>
               <w:t>x86/x86_64 processor, at least two cores</w:t>
             </w:r>
@@ -3851,7 +3929,7 @@
             </w:pPr>
             <w:r>
               <w:rPr>
-                <w:rFonts w:eastAsia="" w:cs="" w:cstheme="minorBidi" w:eastAsiaTheme="minorEastAsia" w:ascii="Calibri" w:hAnsi="Calibri"/>
+                <w:rFonts w:eastAsia="" w:cs="" w:ascii="Calibri" w:hAnsi="Calibri" w:cstheme="minorBidi" w:eastAsiaTheme="minorEastAsia"/>
               </w:rPr>
               <w:t>Tip: A faster processor delivers better performance.</w:t>
             </w:r>
@@ -3859,7 +3937,7 @@
         </w:tc>
         <w:tc>
           <w:tcPr>
-            <w:tcW w:w="3118" w:type="dxa"/>
+            <w:tcW w:w="3120" w:type="dxa"/>
             <w:tcBorders/>
             <w:shd w:fill="auto" w:val="clear"/>
           </w:tcPr>
@@ -3872,7 +3950,7 @@
             </w:pPr>
             <w:r>
               <w:rPr>
-                <w:rFonts w:eastAsia="" w:cs="" w:cstheme="minorBidi" w:eastAsiaTheme="minorEastAsia" w:ascii="Calibri" w:hAnsi="Calibri"/>
+                <w:rFonts w:eastAsia="" w:cs="" w:ascii="Calibri" w:hAnsi="Calibri" w:cstheme="minorBidi" w:eastAsiaTheme="minorEastAsia"/>
               </w:rPr>
               <w:t>x86/x86_64 processor, at least two cores</w:t>
             </w:r>
@@ -3887,7 +3965,7 @@
             </w:pPr>
             <w:r>
               <w:rPr>
-                <w:rFonts w:eastAsia="" w:cs="" w:cstheme="minorBidi" w:eastAsiaTheme="minorEastAsia" w:ascii="Calibri" w:hAnsi="Calibri"/>
+                <w:rFonts w:eastAsia="" w:cs="" w:ascii="Calibri" w:hAnsi="Calibri" w:cstheme="minorBidi" w:eastAsiaTheme="minorEastAsia"/>
               </w:rPr>
               <w:t>Tip: A faster processor delivers better performance.</w:t>
             </w:r>
@@ -3912,7 +3990,7 @@
             </w:pPr>
             <w:r>
               <w:rPr>
-                <w:rFonts w:eastAsia="" w:cs="" w:cstheme="minorBidi" w:eastAsiaTheme="minorEastAsia" w:ascii="Calibri" w:hAnsi="Calibri"/>
+                <w:rFonts w:eastAsia="" w:cs="" w:ascii="Calibri" w:hAnsi="Calibri" w:cstheme="minorBidi" w:eastAsiaTheme="minorEastAsia"/>
               </w:rPr>
               <w:t>RAM</w:t>
             </w:r>
@@ -3920,7 +3998,7 @@
         </w:tc>
         <w:tc>
           <w:tcPr>
-            <w:tcW w:w="3114" w:type="dxa"/>
+            <w:tcW w:w="3112" w:type="dxa"/>
             <w:tcBorders/>
             <w:shd w:fill="auto" w:val="clear"/>
           </w:tcPr>
@@ -3933,7 +4011,7 @@
             </w:pPr>
             <w:r>
               <w:rPr>
-                <w:rFonts w:eastAsia="" w:cs="" w:cstheme="minorBidi" w:eastAsiaTheme="minorEastAsia" w:ascii="Calibri" w:hAnsi="Calibri"/>
+                <w:rFonts w:eastAsia="" w:cs="" w:ascii="Calibri" w:hAnsi="Calibri" w:cstheme="minorBidi" w:eastAsiaTheme="minorEastAsia"/>
               </w:rPr>
               <w:t>2GB or higher</w:t>
             </w:r>
@@ -3948,7 +4026,7 @@
             </w:pPr>
             <w:r>
               <w:rPr>
-                <w:rFonts w:eastAsia="" w:cs="" w:cstheme="minorBidi" w:eastAsiaTheme="minorEastAsia" w:ascii="Calibri" w:hAnsi="Calibri"/>
+                <w:rFonts w:eastAsia="" w:cs="" w:ascii="Calibri" w:hAnsi="Calibri" w:cstheme="minorBidi" w:eastAsiaTheme="minorEastAsia"/>
               </w:rPr>
               <w:t>Tip: More RAM provides better performance.</w:t>
             </w:r>
@@ -3956,7 +4034,7 @@
         </w:tc>
         <w:tc>
           <w:tcPr>
-            <w:tcW w:w="3118" w:type="dxa"/>
+            <w:tcW w:w="3120" w:type="dxa"/>
             <w:tcBorders/>
             <w:shd w:fill="auto" w:val="clear"/>
           </w:tcPr>
@@ -3969,7 +4047,7 @@
             </w:pPr>
             <w:r>
               <w:rPr>
-                <w:rFonts w:eastAsia="" w:cs="" w:cstheme="minorBidi" w:eastAsiaTheme="minorEastAsia" w:ascii="Calibri" w:hAnsi="Calibri"/>
+                <w:rFonts w:eastAsia="" w:cs="" w:ascii="Calibri" w:hAnsi="Calibri" w:cstheme="minorBidi" w:eastAsiaTheme="minorEastAsia"/>
               </w:rPr>
               <w:t>2GB or higher</w:t>
             </w:r>
@@ -3984,7 +4062,7 @@
             </w:pPr>
             <w:r>
               <w:rPr>
-                <w:rFonts w:eastAsia="" w:cs="" w:cstheme="minorBidi" w:eastAsiaTheme="minorEastAsia" w:ascii="Calibri" w:hAnsi="Calibri"/>
+                <w:rFonts w:eastAsia="" w:cs="" w:ascii="Calibri" w:hAnsi="Calibri" w:cstheme="minorBidi" w:eastAsiaTheme="minorEastAsia"/>
               </w:rPr>
               <w:t>Tip: More RAM provides better performance.</w:t>
             </w:r>
@@ -4009,7 +4087,7 @@
             </w:pPr>
             <w:r>
               <w:rPr>
-                <w:rFonts w:eastAsia="" w:cs="" w:cstheme="minorBidi" w:eastAsiaTheme="minorEastAsia" w:ascii="Calibri" w:hAnsi="Calibri"/>
+                <w:rFonts w:eastAsia="" w:cs="" w:ascii="Calibri" w:hAnsi="Calibri" w:cstheme="minorBidi" w:eastAsiaTheme="minorEastAsia"/>
               </w:rPr>
               <w:t>Hard disk space</w:t>
             </w:r>
@@ -4017,7 +4095,7 @@
         </w:tc>
         <w:tc>
           <w:tcPr>
-            <w:tcW w:w="3114" w:type="dxa"/>
+            <w:tcW w:w="3112" w:type="dxa"/>
             <w:tcBorders/>
             <w:shd w:fill="auto" w:val="clear"/>
           </w:tcPr>
@@ -4031,7 +4109,7 @@
             </w:pPr>
             <w:r>
               <w:rPr>
-                <w:rFonts w:eastAsia="" w:cs="" w:cstheme="minorBidi" w:eastAsiaTheme="minorEastAsia" w:ascii="Calibri" w:hAnsi="Calibri"/>
+                <w:rFonts w:eastAsia="" w:cs="" w:ascii="Calibri" w:hAnsi="Calibri" w:cstheme="minorBidi" w:eastAsiaTheme="minorEastAsia"/>
               </w:rPr>
               <w:t>2GB of free space</w:t>
             </w:r>
@@ -4039,7 +4117,7 @@
         </w:tc>
         <w:tc>
           <w:tcPr>
-            <w:tcW w:w="3118" w:type="dxa"/>
+            <w:tcW w:w="3120" w:type="dxa"/>
             <w:tcBorders/>
             <w:shd w:fill="auto" w:val="clear"/>
           </w:tcPr>
@@ -4053,7 +4131,7 @@
             </w:pPr>
             <w:r>
               <w:rPr>
-                <w:rFonts w:eastAsia="" w:cs="" w:cstheme="minorBidi" w:eastAsiaTheme="minorEastAsia" w:ascii="Calibri" w:hAnsi="Calibri"/>
+                <w:rFonts w:eastAsia="" w:cs="" w:ascii="Calibri" w:hAnsi="Calibri" w:cstheme="minorBidi" w:eastAsiaTheme="minorEastAsia"/>
               </w:rPr>
               <w:t>2GB of free space</w:t>
             </w:r>
@@ -4136,7 +4214,7 @@
             </w:pPr>
             <w:r>
               <w:rPr>
-                <w:rFonts w:eastAsia="" w:cs="" w:cstheme="minorBidi" w:eastAsiaTheme="minorEastAsia" w:ascii="Calibri Light" w:hAnsi="Calibri Light"/>
+                <w:rFonts w:eastAsia="" w:cs="" w:ascii="Calibri Light" w:hAnsi="Calibri Light" w:cstheme="minorBidi" w:eastAsiaTheme="minorEastAsia"/>
                 <w:b/>
                 <w:caps w:val="false"/>
                 <w:smallCaps w:val="false"/>
@@ -4175,7 +4253,7 @@
             </w:pPr>
             <w:r>
               <w:rPr>
-                <w:rFonts w:eastAsia="" w:cs="" w:cstheme="minorBidi" w:eastAsiaTheme="minorEastAsia" w:ascii="Calibri Light" w:hAnsi="Calibri Light"/>
+                <w:rFonts w:eastAsia="" w:cs="" w:ascii="Calibri Light" w:hAnsi="Calibri Light" w:cstheme="minorBidi" w:eastAsiaTheme="minorEastAsia"/>
                 <w:b/>
                 <w:caps w:val="false"/>
                 <w:smallCaps w:val="false"/>
@@ -4220,7 +4298,7 @@
             </w:pPr>
             <w:r>
               <w:rPr>
-                <w:rFonts w:eastAsia="" w:cs="" w:cstheme="minorBidi" w:eastAsiaTheme="minorEastAsia" w:ascii="Calibri Light" w:hAnsi="Calibri Light"/>
+                <w:rFonts w:eastAsia="" w:cs="" w:ascii="Calibri Light" w:hAnsi="Calibri Light" w:cstheme="minorBidi" w:eastAsiaTheme="minorEastAsia"/>
                 <w:b/>
                 <w:caps w:val="false"/>
                 <w:smallCaps w:val="false"/>
@@ -4259,7 +4337,7 @@
             </w:pPr>
             <w:r>
               <w:rPr>
-                <w:rFonts w:eastAsia="" w:cs="" w:cstheme="minorBidi" w:eastAsiaTheme="minorEastAsia" w:ascii="Calibri Light" w:hAnsi="Calibri Light"/>
+                <w:rFonts w:eastAsia="" w:cs="" w:ascii="Calibri Light" w:hAnsi="Calibri Light" w:cstheme="minorBidi" w:eastAsiaTheme="minorEastAsia"/>
                 <w:b/>
                 <w:caps w:val="false"/>
                 <w:smallCaps w:val="false"/>
@@ -4295,7 +4373,7 @@
             </w:pPr>
             <w:r>
               <w:rPr>
-                <w:rFonts w:eastAsia="" w:cs="" w:cstheme="minorBidi" w:eastAsiaTheme="minorEastAsia" w:ascii="Calibri" w:hAnsi="Calibri"/>
+                <w:rFonts w:eastAsia="" w:cs="" w:ascii="Calibri" w:hAnsi="Calibri" w:cstheme="minorBidi" w:eastAsiaTheme="minorEastAsia"/>
               </w:rPr>
               <w:t>CentOS 7.3 or higher</w:t>
             </w:r>
@@ -4317,7 +4395,7 @@
             </w:pPr>
             <w:r>
               <w:rPr>
-                <w:rFonts w:eastAsia="" w:cs="" w:cstheme="minorBidi" w:eastAsiaTheme="minorEastAsia" w:ascii="Calibri" w:hAnsi="Calibri"/>
+                <w:rFonts w:eastAsia="" w:cs="" w:ascii="Calibri" w:hAnsi="Calibri" w:cstheme="minorBidi" w:eastAsiaTheme="minorEastAsia"/>
               </w:rPr>
               <w:t>Microsoft Windows Server 2008R2 or higher</w:t>
             </w:r>
@@ -4361,8 +4439,8 @@
       </w:tblPr>
       <w:tblGrid>
         <w:gridCol w:w="3115"/>
-        <w:gridCol w:w="3114"/>
-        <w:gridCol w:w="3118"/>
+        <w:gridCol w:w="3112"/>
+        <w:gridCol w:w="3120"/>
       </w:tblGrid>
       <w:tr>
         <w:trPr>
@@ -4397,7 +4475,7 @@
             </w:pPr>
             <w:r>
               <w:rPr>
-                <w:rFonts w:eastAsia="" w:cs="" w:cstheme="minorBidi" w:eastAsiaTheme="minorEastAsia" w:ascii="Calibri Light" w:hAnsi="Calibri Light"/>
+                <w:rFonts w:eastAsia="" w:cs="" w:ascii="Calibri Light" w:hAnsi="Calibri Light" w:cstheme="minorBidi" w:eastAsiaTheme="minorEastAsia"/>
                 <w:b/>
                 <w:caps w:val="false"/>
                 <w:smallCaps w:val="false"/>
@@ -4416,7 +4494,7 @@
         </w:tc>
         <w:tc>
           <w:tcPr>
-            <w:tcW w:w="3114" w:type="dxa"/>
+            <w:tcW w:w="3112" w:type="dxa"/>
             <w:tcBorders/>
             <w:shd w:color="auto" w:fill="CCCCCC" w:val="clear"/>
           </w:tcPr>
@@ -4443,7 +4521,7 @@
             </w:pPr>
             <w:r>
               <w:rPr>
-                <w:rFonts w:eastAsia="" w:cs="" w:cstheme="minorBidi" w:eastAsiaTheme="minorEastAsia" w:ascii="Calibri Light" w:hAnsi="Calibri Light"/>
+                <w:rFonts w:eastAsia="" w:cs="" w:ascii="Calibri Light" w:hAnsi="Calibri Light" w:cstheme="minorBidi" w:eastAsiaTheme="minorEastAsia"/>
                 <w:b/>
                 <w:caps w:val="false"/>
                 <w:smallCaps w:val="false"/>
@@ -4462,7 +4540,7 @@
         </w:tc>
         <w:tc>
           <w:tcPr>
-            <w:tcW w:w="3118" w:type="dxa"/>
+            <w:tcW w:w="3120" w:type="dxa"/>
             <w:tcBorders/>
             <w:shd w:color="auto" w:fill="CCCCCC" w:val="clear"/>
           </w:tcPr>
@@ -4489,7 +4567,7 @@
             </w:pPr>
             <w:r>
               <w:rPr>
-                <w:rFonts w:eastAsia="" w:cs="" w:cstheme="minorBidi" w:eastAsiaTheme="minorEastAsia" w:ascii="Calibri Light" w:hAnsi="Calibri Light"/>
+                <w:rFonts w:eastAsia="" w:cs="" w:ascii="Calibri Light" w:hAnsi="Calibri Light" w:cstheme="minorBidi" w:eastAsiaTheme="minorEastAsia"/>
                 <w:b/>
                 <w:caps w:val="false"/>
                 <w:smallCaps w:val="false"/>
@@ -4525,7 +4603,7 @@
             </w:pPr>
             <w:r>
               <w:rPr>
-                <w:rFonts w:eastAsia="" w:cs="" w:cstheme="minorBidi" w:eastAsiaTheme="minorEastAsia" w:ascii="Calibri" w:hAnsi="Calibri"/>
+                <w:rFonts w:eastAsia="" w:cs="" w:ascii="Calibri" w:hAnsi="Calibri" w:cstheme="minorBidi" w:eastAsiaTheme="minorEastAsia"/>
               </w:rPr>
               <w:t>MongoDB</w:t>
             </w:r>
@@ -4533,7 +4611,7 @@
         </w:tc>
         <w:tc>
           <w:tcPr>
-            <w:tcW w:w="3114" w:type="dxa"/>
+            <w:tcW w:w="3112" w:type="dxa"/>
             <w:tcBorders/>
             <w:shd w:fill="auto" w:val="clear"/>
           </w:tcPr>
@@ -4547,7 +4625,7 @@
             </w:pPr>
             <w:r>
               <w:rPr>
-                <w:rFonts w:eastAsia="" w:cs="" w:cstheme="minorBidi" w:eastAsiaTheme="minorEastAsia" w:ascii="Calibri" w:hAnsi="Calibri"/>
+                <w:rFonts w:eastAsia="" w:cs="" w:ascii="Calibri" w:hAnsi="Calibri" w:cstheme="minorBidi" w:eastAsiaTheme="minorEastAsia"/>
               </w:rPr>
               <w:t>MongoDB, Inc.</w:t>
             </w:r>
@@ -4555,7 +4633,7 @@
         </w:tc>
         <w:tc>
           <w:tcPr>
-            <w:tcW w:w="3118" w:type="dxa"/>
+            <w:tcW w:w="3120" w:type="dxa"/>
             <w:tcBorders/>
             <w:shd w:fill="auto" w:val="clear"/>
           </w:tcPr>
@@ -4569,21 +4647,28 @@
             </w:pPr>
             <w:r>
               <w:rPr>
-                <w:rFonts w:eastAsia="" w:cs="" w:cstheme="minorBidi" w:eastAsiaTheme="minorEastAsia" w:ascii="Calibri" w:hAnsi="Calibri"/>
+                <w:rFonts w:eastAsia="" w:cs="" w:ascii="Calibri" w:hAnsi="Calibri" w:cstheme="minorBidi" w:eastAsiaTheme="minorEastAsia"/>
               </w:rPr>
               <w:t>3.4.</w:t>
             </w:r>
             <w:r>
               <w:rPr>
-                <w:rFonts w:eastAsia="" w:cs="" w:cstheme="minorBidi" w:eastAsiaTheme="minorEastAsia" w:ascii="Calibri" w:hAnsi="Calibri"/>
+                <w:rFonts w:eastAsia="" w:cs="" w:ascii="Calibri" w:hAnsi="Calibri" w:cstheme="minorBidi" w:eastAsiaTheme="minorEastAsia"/>
               </w:rPr>
               <w:t>17</w:t>
             </w:r>
             <w:r>
               <w:rPr>
-                <w:rFonts w:eastAsia="" w:cs="" w:cstheme="minorBidi" w:eastAsiaTheme="minorEastAsia" w:ascii="Calibri" w:hAnsi="Calibri"/>
+                <w:rFonts w:eastAsia="" w:cs="" w:ascii="Calibri" w:hAnsi="Calibri" w:cstheme="minorBidi" w:eastAsiaTheme="minorEastAsia"/>
               </w:rPr>
               <w:t xml:space="preserve"> or higher</w:t>
+              <w:br/>
+            </w:r>
+            <w:r>
+              <w:rPr>
+                <w:rFonts w:eastAsia="" w:cs="" w:ascii="Calibri" w:hAnsi="Calibri" w:cstheme="minorBidi" w:eastAsiaTheme="minorEastAsia"/>
+              </w:rPr>
+              <w:t>(tested with 3.4.17)</w:t>
             </w:r>
           </w:p>
         </w:tc>
@@ -4606,7 +4691,7 @@
             </w:pPr>
             <w:r>
               <w:rPr>
-                <w:rFonts w:eastAsia="" w:cs="" w:cstheme="minorBidi" w:eastAsiaTheme="minorEastAsia" w:ascii="Calibri" w:hAnsi="Calibri"/>
+                <w:rFonts w:eastAsia="" w:cs="" w:ascii="Calibri" w:hAnsi="Calibri" w:cstheme="minorBidi" w:eastAsiaTheme="minorEastAsia"/>
               </w:rPr>
               <w:t>BingoDB</w:t>
             </w:r>
@@ -4614,7 +4699,7 @@
         </w:tc>
         <w:tc>
           <w:tcPr>
-            <w:tcW w:w="3114" w:type="dxa"/>
+            <w:tcW w:w="3112" w:type="dxa"/>
             <w:tcBorders/>
             <w:shd w:fill="auto" w:val="clear"/>
           </w:tcPr>
@@ -4628,7 +4713,7 @@
             </w:pPr>
             <w:r>
               <w:rPr>
-                <w:rFonts w:eastAsia="" w:cs="" w:cstheme="minorBidi" w:eastAsiaTheme="minorEastAsia" w:ascii="Calibri" w:hAnsi="Calibri"/>
+                <w:rFonts w:eastAsia="" w:cs="" w:ascii="Calibri" w:hAnsi="Calibri" w:cstheme="minorBidi" w:eastAsiaTheme="minorEastAsia"/>
               </w:rPr>
               <w:t>EPAM Systems, Inc.</w:t>
             </w:r>
@@ -4636,7 +4721,7 @@
         </w:tc>
         <w:tc>
           <w:tcPr>
-            <w:tcW w:w="3118" w:type="dxa"/>
+            <w:tcW w:w="3120" w:type="dxa"/>
             <w:tcBorders/>
             <w:shd w:fill="auto" w:val="clear"/>
           </w:tcPr>
@@ -4654,7 +4739,7 @@
             </w:pPr>
             <w:r>
               <w:rPr>
-                <w:rFonts w:eastAsia="" w:cs="" w:cstheme="minorBidi" w:eastAsiaTheme="minorEastAsia" w:ascii="Calibri" w:hAnsi="Calibri"/>
+                <w:rFonts w:eastAsia="" w:cs="" w:ascii="Calibri" w:hAnsi="Calibri" w:cstheme="minorBidi" w:eastAsiaTheme="minorEastAsia"/>
               </w:rPr>
               <w:t>or higher</w:t>
             </w:r>
@@ -4726,8 +4811,8 @@
       </w:tblPr>
       <w:tblGrid>
         <w:gridCol w:w="3115"/>
-        <w:gridCol w:w="3114"/>
-        <w:gridCol w:w="3118"/>
+        <w:gridCol w:w="3112"/>
+        <w:gridCol w:w="3120"/>
       </w:tblGrid>
       <w:tr>
         <w:trPr>
@@ -4762,7 +4847,7 @@
             </w:pPr>
             <w:r>
               <w:rPr>
-                <w:rFonts w:eastAsia="" w:cs="" w:cstheme="minorBidi" w:eastAsiaTheme="minorEastAsia" w:ascii="Calibri Light" w:hAnsi="Calibri Light"/>
+                <w:rFonts w:eastAsia="" w:cs="" w:ascii="Calibri Light" w:hAnsi="Calibri Light" w:cstheme="minorBidi" w:eastAsiaTheme="minorEastAsia"/>
                 <w:b/>
                 <w:caps w:val="false"/>
                 <w:smallCaps w:val="false"/>
@@ -4781,7 +4866,7 @@
         </w:tc>
         <w:tc>
           <w:tcPr>
-            <w:tcW w:w="3114" w:type="dxa"/>
+            <w:tcW w:w="3112" w:type="dxa"/>
             <w:tcBorders/>
             <w:shd w:color="auto" w:fill="CCCCCC" w:val="clear"/>
           </w:tcPr>
@@ -4807,7 +4892,7 @@
             </w:pPr>
             <w:r>
               <w:rPr>
-                <w:rFonts w:eastAsia="" w:cs="" w:cstheme="minorBidi" w:eastAsiaTheme="minorEastAsia" w:ascii="Calibri Light" w:hAnsi="Calibri Light"/>
+                <w:rFonts w:eastAsia="" w:cs="" w:ascii="Calibri Light" w:hAnsi="Calibri Light" w:cstheme="minorBidi" w:eastAsiaTheme="minorEastAsia"/>
                 <w:b/>
                 <w:caps w:val="false"/>
                 <w:smallCaps w:val="false"/>
@@ -4846,7 +4931,7 @@
             </w:pPr>
             <w:r>
               <w:rPr>
-                <w:rFonts w:eastAsia="" w:cs="" w:cstheme="minorBidi" w:eastAsiaTheme="minorEastAsia" w:ascii="Calibri Light" w:hAnsi="Calibri Light"/>
+                <w:rFonts w:eastAsia="" w:cs="" w:ascii="Calibri Light" w:hAnsi="Calibri Light" w:cstheme="minorBidi" w:eastAsiaTheme="minorEastAsia"/>
                 <w:b/>
                 <w:caps w:val="false"/>
                 <w:smallCaps w:val="false"/>
@@ -4865,7 +4950,7 @@
         </w:tc>
         <w:tc>
           <w:tcPr>
-            <w:tcW w:w="3118" w:type="dxa"/>
+            <w:tcW w:w="3120" w:type="dxa"/>
             <w:tcBorders/>
             <w:shd w:color="auto" w:fill="CCCCCC" w:val="clear"/>
           </w:tcPr>
@@ -4891,7 +4976,7 @@
             </w:pPr>
             <w:r>
               <w:rPr>
-                <w:rFonts w:eastAsia="" w:cs="" w:cstheme="minorBidi" w:eastAsiaTheme="minorEastAsia" w:ascii="Calibri Light" w:hAnsi="Calibri Light"/>
+                <w:rFonts w:eastAsia="" w:cs="" w:ascii="Calibri Light" w:hAnsi="Calibri Light" w:cstheme="minorBidi" w:eastAsiaTheme="minorEastAsia"/>
                 <w:b/>
                 <w:caps w:val="false"/>
                 <w:smallCaps w:val="false"/>
@@ -4930,7 +5015,7 @@
             </w:pPr>
             <w:r>
               <w:rPr>
-                <w:rFonts w:eastAsia="" w:cs="" w:cstheme="minorBidi" w:eastAsiaTheme="minorEastAsia" w:ascii="Calibri Light" w:hAnsi="Calibri Light"/>
+                <w:rFonts w:eastAsia="" w:cs="" w:ascii="Calibri Light" w:hAnsi="Calibri Light" w:cstheme="minorBidi" w:eastAsiaTheme="minorEastAsia"/>
                 <w:b/>
                 <w:caps w:val="false"/>
                 <w:smallCaps w:val="false"/>
@@ -4966,7 +5051,7 @@
             </w:pPr>
             <w:r>
               <w:rPr>
-                <w:rFonts w:eastAsia="" w:cs="" w:cstheme="minorBidi" w:eastAsiaTheme="minorEastAsia" w:ascii="Calibri" w:hAnsi="Calibri"/>
+                <w:rFonts w:eastAsia="" w:cs="" w:ascii="Calibri" w:hAnsi="Calibri" w:cstheme="minorBidi" w:eastAsiaTheme="minorEastAsia"/>
               </w:rPr>
               <w:t>Processor</w:t>
             </w:r>
@@ -4974,7 +5059,7 @@
         </w:tc>
         <w:tc>
           <w:tcPr>
-            <w:tcW w:w="3114" w:type="dxa"/>
+            <w:tcW w:w="3112" w:type="dxa"/>
             <w:tcBorders/>
             <w:shd w:fill="auto" w:val="clear"/>
           </w:tcPr>
@@ -4987,7 +5072,7 @@
             </w:pPr>
             <w:r>
               <w:rPr>
-                <w:rFonts w:eastAsia="" w:cs="" w:cstheme="minorBidi" w:eastAsiaTheme="minorEastAsia" w:ascii="Calibri" w:hAnsi="Calibri"/>
+                <w:rFonts w:eastAsia="" w:cs="" w:ascii="Calibri" w:hAnsi="Calibri" w:cstheme="minorBidi" w:eastAsiaTheme="minorEastAsia"/>
               </w:rPr>
               <w:t>x86/x86_64 processor, at least two cores</w:t>
             </w:r>
@@ -5002,7 +5087,7 @@
             </w:pPr>
             <w:r>
               <w:rPr>
-                <w:rFonts w:eastAsia="" w:cs="" w:cstheme="minorBidi" w:eastAsiaTheme="minorEastAsia" w:ascii="Calibri" w:hAnsi="Calibri"/>
+                <w:rFonts w:eastAsia="" w:cs="" w:ascii="Calibri" w:hAnsi="Calibri" w:cstheme="minorBidi" w:eastAsiaTheme="minorEastAsia"/>
               </w:rPr>
               <w:t>Tip: A faster processor delivers better performance.</w:t>
             </w:r>
@@ -5010,7 +5095,7 @@
         </w:tc>
         <w:tc>
           <w:tcPr>
-            <w:tcW w:w="3118" w:type="dxa"/>
+            <w:tcW w:w="3120" w:type="dxa"/>
             <w:tcBorders/>
             <w:shd w:fill="auto" w:val="clear"/>
           </w:tcPr>
@@ -5023,7 +5108,7 @@
             </w:pPr>
             <w:r>
               <w:rPr>
-                <w:rFonts w:eastAsia="" w:cs="" w:cstheme="minorBidi" w:eastAsiaTheme="minorEastAsia" w:ascii="Calibri" w:hAnsi="Calibri"/>
+                <w:rFonts w:eastAsia="" w:cs="" w:ascii="Calibri" w:hAnsi="Calibri" w:cstheme="minorBidi" w:eastAsiaTheme="minorEastAsia"/>
               </w:rPr>
               <w:t>x86/x86_64 processor, at least two cores</w:t>
             </w:r>
@@ -5038,7 +5123,7 @@
             </w:pPr>
             <w:r>
               <w:rPr>
-                <w:rFonts w:eastAsia="" w:cs="" w:cstheme="minorBidi" w:eastAsiaTheme="minorEastAsia" w:ascii="Calibri" w:hAnsi="Calibri"/>
+                <w:rFonts w:eastAsia="" w:cs="" w:ascii="Calibri" w:hAnsi="Calibri" w:cstheme="minorBidi" w:eastAsiaTheme="minorEastAsia"/>
               </w:rPr>
               <w:t>Tip: A faster processor delivers better performance.</w:t>
             </w:r>
@@ -5063,7 +5148,7 @@
             </w:pPr>
             <w:r>
               <w:rPr>
-                <w:rFonts w:eastAsia="" w:cs="" w:cstheme="minorBidi" w:eastAsiaTheme="minorEastAsia" w:ascii="Calibri" w:hAnsi="Calibri"/>
+                <w:rFonts w:eastAsia="" w:cs="" w:ascii="Calibri" w:hAnsi="Calibri" w:cstheme="minorBidi" w:eastAsiaTheme="minorEastAsia"/>
               </w:rPr>
               <w:t>RAM</w:t>
             </w:r>
@@ -5071,7 +5156,7 @@
         </w:tc>
         <w:tc>
           <w:tcPr>
-            <w:tcW w:w="3114" w:type="dxa"/>
+            <w:tcW w:w="3112" w:type="dxa"/>
             <w:tcBorders/>
             <w:shd w:fill="auto" w:val="clear"/>
           </w:tcPr>
@@ -5084,7 +5169,7 @@
             </w:pPr>
             <w:r>
               <w:rPr>
-                <w:rFonts w:eastAsia="" w:cs="" w:cstheme="minorBidi" w:eastAsiaTheme="minorEastAsia" w:ascii="Calibri" w:hAnsi="Calibri"/>
+                <w:rFonts w:eastAsia="" w:cs="" w:ascii="Calibri" w:hAnsi="Calibri" w:cstheme="minorBidi" w:eastAsiaTheme="minorEastAsia"/>
               </w:rPr>
               <w:t>2GB or higher</w:t>
             </w:r>
@@ -5099,7 +5184,7 @@
             </w:pPr>
             <w:r>
               <w:rPr>
-                <w:rFonts w:eastAsia="" w:cs="" w:cstheme="minorBidi" w:eastAsiaTheme="minorEastAsia" w:ascii="Calibri" w:hAnsi="Calibri"/>
+                <w:rFonts w:eastAsia="" w:cs="" w:ascii="Calibri" w:hAnsi="Calibri" w:cstheme="minorBidi" w:eastAsiaTheme="minorEastAsia"/>
               </w:rPr>
               <w:t>Tip: More RAM provides better performance.</w:t>
             </w:r>
@@ -5107,7 +5192,7 @@
         </w:tc>
         <w:tc>
           <w:tcPr>
-            <w:tcW w:w="3118" w:type="dxa"/>
+            <w:tcW w:w="3120" w:type="dxa"/>
             <w:tcBorders/>
             <w:shd w:fill="auto" w:val="clear"/>
           </w:tcPr>
@@ -5120,7 +5205,7 @@
             </w:pPr>
             <w:r>
               <w:rPr>
-                <w:rFonts w:eastAsia="" w:cs="" w:cstheme="minorBidi" w:eastAsiaTheme="minorEastAsia" w:ascii="Calibri" w:hAnsi="Calibri"/>
+                <w:rFonts w:eastAsia="" w:cs="" w:ascii="Calibri" w:hAnsi="Calibri" w:cstheme="minorBidi" w:eastAsiaTheme="minorEastAsia"/>
               </w:rPr>
               <w:t>2GB or higher</w:t>
             </w:r>
@@ -5135,7 +5220,7 @@
             </w:pPr>
             <w:r>
               <w:rPr>
-                <w:rFonts w:eastAsia="" w:cs="" w:cstheme="minorBidi" w:eastAsiaTheme="minorEastAsia" w:ascii="Calibri" w:hAnsi="Calibri"/>
+                <w:rFonts w:eastAsia="" w:cs="" w:ascii="Calibri" w:hAnsi="Calibri" w:cstheme="minorBidi" w:eastAsiaTheme="minorEastAsia"/>
               </w:rPr>
               <w:t>Tip: More RAM provides better performance.</w:t>
             </w:r>
@@ -5160,7 +5245,7 @@
             </w:pPr>
             <w:r>
               <w:rPr>
-                <w:rFonts w:eastAsia="" w:cs="" w:cstheme="minorBidi" w:eastAsiaTheme="minorEastAsia" w:ascii="Calibri" w:hAnsi="Calibri"/>
+                <w:rFonts w:eastAsia="" w:cs="" w:ascii="Calibri" w:hAnsi="Calibri" w:cstheme="minorBidi" w:eastAsiaTheme="minorEastAsia"/>
               </w:rPr>
               <w:t>Hard disk space</w:t>
             </w:r>
@@ -5168,7 +5253,7 @@
         </w:tc>
         <w:tc>
           <w:tcPr>
-            <w:tcW w:w="3114" w:type="dxa"/>
+            <w:tcW w:w="3112" w:type="dxa"/>
             <w:tcBorders/>
             <w:shd w:fill="auto" w:val="clear"/>
           </w:tcPr>
@@ -5182,7 +5267,7 @@
             </w:pPr>
             <w:r>
               <w:rPr>
-                <w:rFonts w:eastAsia="" w:cs="" w:cstheme="minorBidi" w:eastAsiaTheme="minorEastAsia" w:ascii="Calibri" w:hAnsi="Calibri"/>
+                <w:rFonts w:eastAsia="" w:cs="" w:ascii="Calibri" w:hAnsi="Calibri" w:cstheme="minorBidi" w:eastAsiaTheme="minorEastAsia"/>
               </w:rPr>
               <w:t>2GB of free space</w:t>
             </w:r>
@@ -5190,7 +5275,7 @@
         </w:tc>
         <w:tc>
           <w:tcPr>
-            <w:tcW w:w="3118" w:type="dxa"/>
+            <w:tcW w:w="3120" w:type="dxa"/>
             <w:tcBorders/>
             <w:shd w:fill="auto" w:val="clear"/>
           </w:tcPr>
@@ -5204,7 +5289,7 @@
             </w:pPr>
             <w:r>
               <w:rPr>
-                <w:rFonts w:eastAsia="" w:cs="" w:cstheme="minorBidi" w:eastAsiaTheme="minorEastAsia" w:ascii="Calibri" w:hAnsi="Calibri"/>
+                <w:rFonts w:eastAsia="" w:cs="" w:ascii="Calibri" w:hAnsi="Calibri" w:cstheme="minorBidi" w:eastAsiaTheme="minorEastAsia"/>
               </w:rPr>
               <w:t>2GB of free space</w:t>
             </w:r>
@@ -5287,7 +5372,7 @@
             </w:pPr>
             <w:r>
               <w:rPr>
-                <w:rFonts w:eastAsia="" w:cs="" w:cstheme="minorBidi" w:eastAsiaTheme="minorEastAsia" w:ascii="Calibri Light" w:hAnsi="Calibri Light"/>
+                <w:rFonts w:eastAsia="" w:cs="" w:ascii="Calibri Light" w:hAnsi="Calibri Light" w:cstheme="minorBidi" w:eastAsiaTheme="minorEastAsia"/>
                 <w:b/>
                 <w:caps w:val="false"/>
                 <w:smallCaps w:val="false"/>
@@ -5326,7 +5411,7 @@
             </w:pPr>
             <w:r>
               <w:rPr>
-                <w:rFonts w:eastAsia="" w:cs="" w:cstheme="minorBidi" w:eastAsiaTheme="minorEastAsia" w:ascii="Calibri Light" w:hAnsi="Calibri Light"/>
+                <w:rFonts w:eastAsia="" w:cs="" w:ascii="Calibri Light" w:hAnsi="Calibri Light" w:cstheme="minorBidi" w:eastAsiaTheme="minorEastAsia"/>
                 <w:b/>
                 <w:caps w:val="false"/>
                 <w:smallCaps w:val="false"/>
@@ -5371,7 +5456,7 @@
             </w:pPr>
             <w:r>
               <w:rPr>
-                <w:rFonts w:eastAsia="" w:cs="" w:cstheme="minorBidi" w:eastAsiaTheme="minorEastAsia" w:ascii="Calibri Light" w:hAnsi="Calibri Light"/>
+                <w:rFonts w:eastAsia="" w:cs="" w:ascii="Calibri Light" w:hAnsi="Calibri Light" w:cstheme="minorBidi" w:eastAsiaTheme="minorEastAsia"/>
                 <w:b/>
                 <w:caps w:val="false"/>
                 <w:smallCaps w:val="false"/>
@@ -5410,7 +5495,7 @@
             </w:pPr>
             <w:r>
               <w:rPr>
-                <w:rFonts w:eastAsia="" w:cs="" w:cstheme="minorBidi" w:eastAsiaTheme="minorEastAsia" w:ascii="Calibri Light" w:hAnsi="Calibri Light"/>
+                <w:rFonts w:eastAsia="" w:cs="" w:ascii="Calibri Light" w:hAnsi="Calibri Light" w:cstheme="minorBidi" w:eastAsiaTheme="minorEastAsia"/>
                 <w:b/>
                 <w:caps w:val="false"/>
                 <w:smallCaps w:val="false"/>
@@ -5446,7 +5531,7 @@
             </w:pPr>
             <w:r>
               <w:rPr>
-                <w:rFonts w:eastAsia="" w:cs="" w:cstheme="minorBidi" w:eastAsiaTheme="minorEastAsia" w:ascii="Calibri" w:hAnsi="Calibri"/>
+                <w:rFonts w:eastAsia="" w:cs="" w:ascii="Calibri" w:hAnsi="Calibri" w:cstheme="minorBidi" w:eastAsiaTheme="minorEastAsia"/>
               </w:rPr>
               <w:t>CentOS 7.3 or higher</w:t>
             </w:r>
@@ -5468,7 +5553,7 @@
             </w:pPr>
             <w:r>
               <w:rPr>
-                <w:rFonts w:eastAsia="" w:cs="" w:cstheme="minorBidi" w:eastAsiaTheme="minorEastAsia" w:ascii="Calibri" w:hAnsi="Calibri"/>
+                <w:rFonts w:eastAsia="" w:cs="" w:ascii="Calibri" w:hAnsi="Calibri" w:cstheme="minorBidi" w:eastAsiaTheme="minorEastAsia"/>
               </w:rPr>
               <w:t>Microsoft Windows Server 2008R2 or higher</w:t>
             </w:r>
@@ -5503,8 +5588,8 @@
       <w:tblGrid>
         <w:gridCol w:w="2336"/>
         <w:gridCol w:w="2336"/>
-        <w:gridCol w:w="2337"/>
-        <w:gridCol w:w="2336"/>
+        <w:gridCol w:w="2335"/>
+        <w:gridCol w:w="2338"/>
       </w:tblGrid>
       <w:tr>
         <w:trPr>
@@ -5539,7 +5624,7 @@
             </w:pPr>
             <w:r>
               <w:rPr>
-                <w:rFonts w:eastAsia="" w:cs="" w:cstheme="minorBidi" w:eastAsiaTheme="minorEastAsia" w:ascii="Calibri Light" w:hAnsi="Calibri Light"/>
+                <w:rFonts w:eastAsia="" w:cs="" w:ascii="Calibri Light" w:hAnsi="Calibri Light" w:cstheme="minorBidi" w:eastAsiaTheme="minorEastAsia"/>
                 <w:b/>
                 <w:caps w:val="false"/>
                 <w:smallCaps w:val="false"/>
@@ -5585,7 +5670,7 @@
             </w:pPr>
             <w:r>
               <w:rPr>
-                <w:rFonts w:eastAsia="" w:cs="" w:cstheme="minorBidi" w:eastAsiaTheme="minorEastAsia" w:ascii="Calibri Light" w:hAnsi="Calibri Light"/>
+                <w:rFonts w:eastAsia="" w:cs="" w:ascii="Calibri Light" w:hAnsi="Calibri Light" w:cstheme="minorBidi" w:eastAsiaTheme="minorEastAsia"/>
                 <w:b/>
                 <w:caps w:val="false"/>
                 <w:smallCaps w:val="false"/>
@@ -5604,7 +5689,7 @@
         </w:tc>
         <w:tc>
           <w:tcPr>
-            <w:tcW w:w="2337" w:type="dxa"/>
+            <w:tcW w:w="2335" w:type="dxa"/>
             <w:tcBorders/>
             <w:shd w:color="auto" w:fill="CCCCCC" w:val="clear"/>
           </w:tcPr>
@@ -5631,7 +5716,7 @@
             </w:pPr>
             <w:r>
               <w:rPr>
-                <w:rFonts w:eastAsia="" w:cs="" w:cstheme="minorBidi" w:eastAsiaTheme="minorEastAsia" w:ascii="Calibri Light" w:hAnsi="Calibri Light"/>
+                <w:rFonts w:eastAsia="" w:cs="" w:ascii="Calibri Light" w:hAnsi="Calibri Light" w:cstheme="minorBidi" w:eastAsiaTheme="minorEastAsia"/>
                 <w:b/>
                 <w:caps w:val="false"/>
                 <w:smallCaps w:val="false"/>
@@ -5650,7 +5735,7 @@
         </w:tc>
         <w:tc>
           <w:tcPr>
-            <w:tcW w:w="2336" w:type="dxa"/>
+            <w:tcW w:w="2338" w:type="dxa"/>
             <w:tcBorders/>
             <w:shd w:color="auto" w:fill="CCCCCC" w:val="clear"/>
           </w:tcPr>
@@ -5677,7 +5762,7 @@
             </w:pPr>
             <w:r>
               <w:rPr>
-                <w:rFonts w:eastAsia="" w:cs="" w:cstheme="minorBidi" w:eastAsiaTheme="minorEastAsia" w:ascii="Calibri Light" w:hAnsi="Calibri Light"/>
+                <w:rFonts w:eastAsia="" w:cs="" w:ascii="Calibri Light" w:hAnsi="Calibri Light" w:cstheme="minorBidi" w:eastAsiaTheme="minorEastAsia"/>
                 <w:b/>
                 <w:caps w:val="false"/>
                 <w:smallCaps w:val="false"/>
@@ -5713,7 +5798,7 @@
             </w:pPr>
             <w:r>
               <w:rPr>
-                <w:rFonts w:eastAsia="" w:cs="" w:cstheme="minorBidi" w:eastAsiaTheme="minorEastAsia" w:ascii="Calibri" w:hAnsi="Calibri"/>
+                <w:rFonts w:eastAsia="" w:cs="" w:ascii="Calibri" w:hAnsi="Calibri" w:cstheme="minorBidi" w:eastAsiaTheme="minorEastAsia"/>
               </w:rPr>
               <w:t>Environment for IndigoELN and BingoDB</w:t>
             </w:r>
@@ -5735,7 +5820,7 @@
             </w:pPr>
             <w:r>
               <w:rPr>
-                <w:rFonts w:eastAsia="" w:cs="" w:cstheme="minorBidi" w:eastAsiaTheme="minorEastAsia" w:ascii="Calibri" w:hAnsi="Calibri"/>
+                <w:rFonts w:eastAsia="" w:cs="" w:ascii="Calibri" w:hAnsi="Calibri" w:cstheme="minorBidi" w:eastAsiaTheme="minorEastAsia"/>
               </w:rPr>
               <w:t>Java Runtime Environment</w:t>
             </w:r>
@@ -5743,7 +5828,7 @@
         </w:tc>
         <w:tc>
           <w:tcPr>
-            <w:tcW w:w="2337" w:type="dxa"/>
+            <w:tcW w:w="2335" w:type="dxa"/>
             <w:tcBorders/>
             <w:shd w:fill="auto" w:val="clear"/>
           </w:tcPr>
@@ -5757,7 +5842,7 @@
             </w:pPr>
             <w:r>
               <w:rPr>
-                <w:rFonts w:eastAsia="" w:cs="" w:cstheme="minorBidi" w:eastAsiaTheme="minorEastAsia" w:ascii="Calibri" w:hAnsi="Calibri"/>
+                <w:rFonts w:eastAsia="" w:cs="" w:ascii="Calibri" w:hAnsi="Calibri" w:cstheme="minorBidi" w:eastAsiaTheme="minorEastAsia"/>
               </w:rPr>
               <w:t>Oracle/OpenJDK</w:t>
             </w:r>
@@ -5765,7 +5850,7 @@
         </w:tc>
         <w:tc>
           <w:tcPr>
-            <w:tcW w:w="2336" w:type="dxa"/>
+            <w:tcW w:w="2338" w:type="dxa"/>
             <w:tcBorders/>
             <w:shd w:fill="auto" w:val="clear"/>
           </w:tcPr>
@@ -5779,7 +5864,7 @@
             </w:pPr>
             <w:r>
               <w:rPr>
-                <w:rFonts w:eastAsia="" w:cs="" w:cstheme="minorBidi" w:eastAsiaTheme="minorEastAsia" w:ascii="Calibri" w:hAnsi="Calibri"/>
+                <w:rFonts w:eastAsia="" w:cs="" w:ascii="Calibri" w:hAnsi="Calibri" w:cstheme="minorBidi" w:eastAsiaTheme="minorEastAsia"/>
               </w:rPr>
               <w:t>1.8</w:t>
             </w:r>
@@ -5855,8 +5940,8 @@
       <w:tblGrid>
         <w:gridCol w:w="2336"/>
         <w:gridCol w:w="2336"/>
-        <w:gridCol w:w="2337"/>
-        <w:gridCol w:w="2336"/>
+        <w:gridCol w:w="2335"/>
+        <w:gridCol w:w="2338"/>
       </w:tblGrid>
       <w:tr>
         <w:trPr>
@@ -5891,7 +5976,7 @@
             </w:pPr>
             <w:r>
               <w:rPr>
-                <w:rFonts w:eastAsia="" w:cs="" w:cstheme="minorBidi" w:eastAsiaTheme="minorEastAsia" w:ascii="Calibri Light" w:hAnsi="Calibri Light"/>
+                <w:rFonts w:eastAsia="" w:cs="" w:ascii="Calibri Light" w:hAnsi="Calibri Light" w:cstheme="minorBidi" w:eastAsiaTheme="minorEastAsia"/>
                 <w:b/>
                 <w:caps w:val="false"/>
                 <w:smallCaps w:val="false"/>
@@ -5937,7 +6022,7 @@
             </w:pPr>
             <w:r>
               <w:rPr>
-                <w:rFonts w:eastAsia="" w:cs="" w:cstheme="minorBidi" w:eastAsiaTheme="minorEastAsia" w:ascii="Calibri Light" w:hAnsi="Calibri Light"/>
+                <w:rFonts w:eastAsia="" w:cs="" w:ascii="Calibri Light" w:hAnsi="Calibri Light" w:cstheme="minorBidi" w:eastAsiaTheme="minorEastAsia"/>
                 <w:b/>
                 <w:caps w:val="false"/>
                 <w:smallCaps w:val="false"/>
@@ -5956,7 +6041,7 @@
         </w:tc>
         <w:tc>
           <w:tcPr>
-            <w:tcW w:w="2337" w:type="dxa"/>
+            <w:tcW w:w="2335" w:type="dxa"/>
             <w:tcBorders/>
             <w:shd w:color="auto" w:fill="CCCCCC" w:val="clear"/>
           </w:tcPr>
@@ -5983,7 +6068,7 @@
             </w:pPr>
             <w:r>
               <w:rPr>
-                <w:rFonts w:eastAsia="" w:cs="" w:cstheme="minorBidi" w:eastAsiaTheme="minorEastAsia" w:ascii="Calibri Light" w:hAnsi="Calibri Light"/>
+                <w:rFonts w:eastAsia="" w:cs="" w:ascii="Calibri Light" w:hAnsi="Calibri Light" w:cstheme="minorBidi" w:eastAsiaTheme="minorEastAsia"/>
                 <w:b/>
                 <w:caps w:val="false"/>
                 <w:smallCaps w:val="false"/>
@@ -6002,7 +6087,7 @@
         </w:tc>
         <w:tc>
           <w:tcPr>
-            <w:tcW w:w="2336" w:type="dxa"/>
+            <w:tcW w:w="2338" w:type="dxa"/>
             <w:tcBorders/>
             <w:shd w:color="auto" w:fill="CCCCCC" w:val="clear"/>
           </w:tcPr>
@@ -6029,7 +6114,7 @@
             </w:pPr>
             <w:r>
               <w:rPr>
-                <w:rFonts w:eastAsia="" w:cs="" w:cstheme="minorBidi" w:eastAsiaTheme="minorEastAsia" w:ascii="Calibri Light" w:hAnsi="Calibri Light"/>
+                <w:rFonts w:eastAsia="" w:cs="" w:ascii="Calibri Light" w:hAnsi="Calibri Light" w:cstheme="minorBidi" w:eastAsiaTheme="minorEastAsia"/>
                 <w:b/>
                 <w:caps w:val="false"/>
                 <w:smallCaps w:val="false"/>
@@ -6065,7 +6150,7 @@
             </w:pPr>
             <w:r>
               <w:rPr>
-                <w:rFonts w:eastAsia="" w:cs="" w:cstheme="minorBidi" w:eastAsiaTheme="minorEastAsia" w:ascii="Calibri" w:hAnsi="Calibri"/>
+                <w:rFonts w:eastAsia="" w:cs="" w:ascii="Calibri" w:hAnsi="Calibri" w:cstheme="minorBidi" w:eastAsiaTheme="minorEastAsia"/>
               </w:rPr>
               <w:t>Web Browser</w:t>
             </w:r>
@@ -6087,7 +6172,7 @@
             </w:pPr>
             <w:r>
               <w:rPr>
-                <w:rFonts w:eastAsia="" w:cs="" w:cstheme="minorBidi" w:eastAsiaTheme="minorEastAsia" w:ascii="Calibri" w:hAnsi="Calibri"/>
+                <w:rFonts w:eastAsia="" w:cs="" w:ascii="Calibri" w:hAnsi="Calibri" w:cstheme="minorBidi" w:eastAsiaTheme="minorEastAsia"/>
               </w:rPr>
               <w:t>Google Chrome</w:t>
             </w:r>
@@ -6095,7 +6180,7 @@
         </w:tc>
         <w:tc>
           <w:tcPr>
-            <w:tcW w:w="2337" w:type="dxa"/>
+            <w:tcW w:w="2335" w:type="dxa"/>
             <w:tcBorders/>
             <w:shd w:fill="auto" w:val="clear"/>
           </w:tcPr>
@@ -6109,7 +6194,7 @@
             </w:pPr>
             <w:r>
               <w:rPr>
-                <w:rFonts w:eastAsia="" w:cs="" w:cstheme="minorBidi" w:eastAsiaTheme="minorEastAsia" w:ascii="Calibri" w:hAnsi="Calibri"/>
+                <w:rFonts w:eastAsia="" w:cs="" w:ascii="Calibri" w:hAnsi="Calibri" w:cstheme="minorBidi" w:eastAsiaTheme="minorEastAsia"/>
               </w:rPr>
               <w:t>Google, Inc.</w:t>
             </w:r>
@@ -6117,7 +6202,7 @@
         </w:tc>
         <w:tc>
           <w:tcPr>
-            <w:tcW w:w="2336" w:type="dxa"/>
+            <w:tcW w:w="2338" w:type="dxa"/>
             <w:tcBorders/>
             <w:shd w:fill="auto" w:val="clear"/>
           </w:tcPr>
@@ -6131,7 +6216,7 @@
             </w:pPr>
             <w:r>
               <w:rPr>
-                <w:rFonts w:eastAsia="" w:cs="" w:cstheme="minorBidi" w:eastAsiaTheme="minorEastAsia" w:ascii="Calibri" w:hAnsi="Calibri"/>
+                <w:rFonts w:eastAsia="" w:cs="" w:ascii="Calibri" w:hAnsi="Calibri" w:cstheme="minorBidi" w:eastAsiaTheme="minorEastAsia"/>
               </w:rPr>
               <w:t>61+</w:t>
             </w:r>
@@ -6189,10 +6274,10 @@
         <w:tblLook w:val="04a0" w:noVBand="1" w:noHBand="0" w:lastColumn="0" w:firstColumn="1" w:lastRow="0" w:firstRow="1"/>
       </w:tblPr>
       <w:tblGrid>
-        <w:gridCol w:w="2173"/>
+        <w:gridCol w:w="2172"/>
         <w:gridCol w:w="1704"/>
         <w:gridCol w:w="2071"/>
-        <w:gridCol w:w="3399"/>
+        <w:gridCol w:w="3400"/>
       </w:tblGrid>
       <w:tr>
         <w:trPr>
@@ -6200,7 +6285,7 @@
         </w:trPr>
         <w:tc>
           <w:tcPr>
-            <w:tcW w:w="2173" w:type="dxa"/>
+            <w:tcW w:w="2172" w:type="dxa"/>
             <w:tcBorders/>
             <w:shd w:color="auto" w:fill="CCCCCC" w:val="clear"/>
           </w:tcPr>
@@ -6227,7 +6312,7 @@
             </w:pPr>
             <w:r>
               <w:rPr>
-                <w:rFonts w:eastAsia="" w:cs="" w:cstheme="minorBidi" w:eastAsiaTheme="minorEastAsia" w:ascii="Calibri Light" w:hAnsi="Calibri Light"/>
+                <w:rFonts w:eastAsia="" w:cs="" w:ascii="Calibri Light" w:hAnsi="Calibri Light" w:cstheme="minorBidi" w:eastAsiaTheme="minorEastAsia"/>
                 <w:b/>
                 <w:caps w:val="false"/>
                 <w:smallCaps w:val="false"/>
@@ -6273,7 +6358,7 @@
             </w:pPr>
             <w:r>
               <w:rPr>
-                <w:rFonts w:eastAsia="" w:cs="" w:cstheme="minorBidi" w:eastAsiaTheme="minorEastAsia" w:ascii="Calibri Light" w:hAnsi="Calibri Light"/>
+                <w:rFonts w:eastAsia="" w:cs="" w:ascii="Calibri Light" w:hAnsi="Calibri Light" w:cstheme="minorBidi" w:eastAsiaTheme="minorEastAsia"/>
                 <w:b/>
                 <w:caps w:val="false"/>
                 <w:smallCaps w:val="false"/>
@@ -6319,7 +6404,7 @@
             </w:pPr>
             <w:r>
               <w:rPr>
-                <w:rFonts w:eastAsia="" w:cs="" w:cstheme="minorBidi" w:eastAsiaTheme="minorEastAsia" w:ascii="Calibri Light" w:hAnsi="Calibri Light"/>
+                <w:rFonts w:eastAsia="" w:cs="" w:ascii="Calibri Light" w:hAnsi="Calibri Light" w:cstheme="minorBidi" w:eastAsiaTheme="minorEastAsia"/>
                 <w:b/>
                 <w:caps w:val="false"/>
                 <w:smallCaps w:val="false"/>
@@ -6338,7 +6423,7 @@
         </w:tc>
         <w:tc>
           <w:tcPr>
-            <w:tcW w:w="3399" w:type="dxa"/>
+            <w:tcW w:w="3400" w:type="dxa"/>
             <w:tcBorders/>
             <w:shd w:color="auto" w:fill="CCCCCC" w:val="clear"/>
           </w:tcPr>
@@ -6365,7 +6450,7 @@
             </w:pPr>
             <w:r>
               <w:rPr>
-                <w:rFonts w:eastAsia="" w:cs="" w:cstheme="minorBidi" w:eastAsiaTheme="minorEastAsia" w:ascii="Calibri Light" w:hAnsi="Calibri Light"/>
+                <w:rFonts w:eastAsia="" w:cs="" w:ascii="Calibri Light" w:hAnsi="Calibri Light" w:cstheme="minorBidi" w:eastAsiaTheme="minorEastAsia"/>
                 <w:b/>
                 <w:caps w:val="false"/>
                 <w:smallCaps w:val="false"/>
@@ -6387,7 +6472,7 @@
         <w:trPr/>
         <w:tc>
           <w:tcPr>
-            <w:tcW w:w="2173" w:type="dxa"/>
+            <w:tcW w:w="2172" w:type="dxa"/>
             <w:tcBorders/>
             <w:shd w:fill="auto" w:val="clear"/>
           </w:tcPr>
@@ -6401,7 +6486,7 @@
             </w:pPr>
             <w:r>
               <w:rPr>
-                <w:rFonts w:eastAsia="" w:cs="" w:cstheme="minorBidi" w:eastAsiaTheme="minorEastAsia" w:ascii="Calibri" w:hAnsi="Calibri"/>
+                <w:rFonts w:eastAsia="" w:cs="" w:ascii="Calibri" w:hAnsi="Calibri" w:cstheme="minorBidi" w:eastAsiaTheme="minorEastAsia"/>
               </w:rPr>
               <w:t>Maven</w:t>
             </w:r>
@@ -6423,7 +6508,7 @@
             </w:pPr>
             <w:r>
               <w:rPr>
-                <w:rFonts w:eastAsia="" w:cs="" w:cstheme="minorBidi" w:eastAsiaTheme="minorEastAsia" w:ascii="Calibri" w:hAnsi="Calibri"/>
+                <w:rFonts w:eastAsia="" w:cs="" w:ascii="Calibri" w:hAnsi="Calibri" w:cstheme="minorBidi" w:eastAsiaTheme="minorEastAsia"/>
               </w:rPr>
               <w:t>Apache</w:t>
             </w:r>
@@ -6445,7 +6530,7 @@
             </w:pPr>
             <w:r>
               <w:rPr>
-                <w:rFonts w:eastAsia="" w:cs="" w:cstheme="minorBidi" w:eastAsiaTheme="minorEastAsia" w:ascii="Calibri" w:hAnsi="Calibri"/>
+                <w:rFonts w:eastAsia="" w:cs="" w:ascii="Calibri" w:hAnsi="Calibri" w:cstheme="minorBidi" w:eastAsiaTheme="minorEastAsia"/>
               </w:rPr>
               <w:t>3.1+</w:t>
             </w:r>
@@ -6453,7 +6538,7 @@
         </w:tc>
         <w:tc>
           <w:tcPr>
-            <w:tcW w:w="3399" w:type="dxa"/>
+            <w:tcW w:w="3400" w:type="dxa"/>
             <w:tcBorders/>
             <w:shd w:fill="auto" w:val="clear"/>
           </w:tcPr>
@@ -6467,7 +6552,7 @@
             </w:pPr>
             <w:r>
               <w:rPr>
-                <w:rFonts w:eastAsia="" w:cs="" w:cstheme="minorBidi" w:eastAsiaTheme="minorEastAsia" w:ascii="Calibri" w:hAnsi="Calibri"/>
+                <w:rFonts w:eastAsia="" w:cs="" w:ascii="Calibri" w:hAnsi="Calibri" w:cstheme="minorBidi" w:eastAsiaTheme="minorEastAsia"/>
               </w:rPr>
               <w:t>Required to build deployment units</w:t>
             </w:r>
@@ -6478,7 +6563,7 @@
         <w:trPr/>
         <w:tc>
           <w:tcPr>
-            <w:tcW w:w="2173" w:type="dxa"/>
+            <w:tcW w:w="2172" w:type="dxa"/>
             <w:tcBorders/>
             <w:shd w:fill="auto" w:val="clear"/>
           </w:tcPr>
@@ -6492,7 +6577,7 @@
             </w:pPr>
             <w:r>
               <w:rPr>
-                <w:rFonts w:eastAsia="" w:cs="" w:cstheme="minorBidi" w:eastAsiaTheme="minorEastAsia" w:ascii="Calibri" w:hAnsi="Calibri"/>
+                <w:rFonts w:eastAsia="" w:cs="" w:ascii="Calibri" w:hAnsi="Calibri" w:cstheme="minorBidi" w:eastAsiaTheme="minorEastAsia"/>
               </w:rPr>
               <w:t>JDK</w:t>
             </w:r>
@@ -6514,7 +6599,7 @@
             </w:pPr>
             <w:r>
               <w:rPr>
-                <w:rFonts w:eastAsia="" w:cs="" w:cstheme="minorBidi" w:eastAsiaTheme="minorEastAsia" w:ascii="Calibri" w:hAnsi="Calibri"/>
+                <w:rFonts w:eastAsia="" w:cs="" w:ascii="Calibri" w:hAnsi="Calibri" w:cstheme="minorBidi" w:eastAsiaTheme="minorEastAsia"/>
               </w:rPr>
               <w:t>Oracle/OpenJDK</w:t>
             </w:r>
@@ -6536,7 +6621,7 @@
             </w:pPr>
             <w:r>
               <w:rPr>
-                <w:rFonts w:eastAsia="" w:cs="" w:cstheme="minorBidi" w:eastAsiaTheme="minorEastAsia" w:ascii="Calibri" w:hAnsi="Calibri"/>
+                <w:rFonts w:eastAsia="" w:cs="" w:ascii="Calibri" w:hAnsi="Calibri" w:cstheme="minorBidi" w:eastAsiaTheme="minorEastAsia"/>
               </w:rPr>
               <w:t>1.8+</w:t>
             </w:r>
@@ -6544,7 +6629,7 @@
         </w:tc>
         <w:tc>
           <w:tcPr>
-            <w:tcW w:w="3399" w:type="dxa"/>
+            <w:tcW w:w="3400" w:type="dxa"/>
             <w:tcBorders/>
             <w:shd w:fill="auto" w:val="clear"/>
           </w:tcPr>
@@ -6558,7 +6643,7 @@
             </w:pPr>
             <w:r>
               <w:rPr>
-                <w:rFonts w:eastAsia="" w:cs="" w:cstheme="minorBidi" w:eastAsiaTheme="minorEastAsia" w:ascii="Calibri" w:hAnsi="Calibri"/>
+                <w:rFonts w:eastAsia="" w:cs="" w:ascii="Calibri" w:hAnsi="Calibri" w:cstheme="minorBidi" w:eastAsiaTheme="minorEastAsia"/>
               </w:rPr>
               <w:t>Environment for Maven</w:t>
             </w:r>
@@ -7075,7 +7160,7 @@
         <w:rPr/>
         <w:t xml:space="preserve">See </w:t>
       </w:r>
-      <w:hyperlink r:id="rId4">
+      <w:hyperlink r:id="rId6">
         <w:r>
           <w:rPr>
             <w:rStyle w:val="InternetLink"/>
@@ -7418,14 +7503,14 @@
         </w:numPr>
         <w:rPr/>
       </w:pPr>
-      <w:bookmarkStart w:id="29" w:name="_Hlk498451420"/>
-      <w:bookmarkStart w:id="30" w:name="_Toc498451543"/>
+      <w:bookmarkStart w:id="29" w:name="_Toc498451543"/>
+      <w:bookmarkStart w:id="30" w:name="_Hlk4984514201"/>
+      <w:bookmarkEnd w:id="30"/>
+      <w:r>
+        <w:rPr/>
+        <w:t>Configuration</w:t>
+      </w:r>
       <w:bookmarkEnd w:id="29"/>
-      <w:r>
-        <w:rPr/>
-        <w:t>Configuration</w:t>
-      </w:r>
-      <w:bookmarkEnd w:id="30"/>
     </w:p>
     <w:p>
       <w:pPr>
@@ -7726,15 +7811,7 @@
       </w:pPr>
       <w:r>
         <w:rPr/>
-        <w:t>crs.search-service-url=http://localhost:</w:t>
-      </w:r>
-      <w:r>
-        <w:rPr/>
-        <w:t>9999</w:t>
-      </w:r>
-      <w:r>
-        <w:rPr/>
-        <w:t>/crs/service/SearchService</w:t>
+        <w:t>crs.search-service-url=http://localhost:9999/crs/service/SearchService</w:t>
       </w:r>
     </w:p>
     <w:p>
@@ -7754,15 +7831,7 @@
       </w:pPr>
       <w:r>
         <w:rPr/>
-        <w:t>crs.registration-service-url=http://localhost:</w:t>
-      </w:r>
-      <w:r>
-        <w:rPr/>
-        <w:t>9999</w:t>
-      </w:r>
-      <w:r>
-        <w:rPr/>
-        <w:t>/crs/service/RegistrationService</w:t>
+        <w:t>crs.registration-service-url=http://localhost:9999/crs/service/RegistrationService</w:t>
       </w:r>
     </w:p>
     <w:p>
@@ -8295,7 +8364,7 @@
         <w:rPr/>
         <w:t xml:space="preserve">See </w:t>
       </w:r>
-      <w:hyperlink r:id="rId5">
+      <w:hyperlink r:id="rId7">
         <w:r>
           <w:rPr>
             <w:rStyle w:val="InternetLink"/>
@@ -8416,9 +8485,9 @@
       </w:r>
     </w:p>
     <w:sectPr>
-      <w:headerReference w:type="default" r:id="rId6"/>
-      <w:footerReference w:type="default" r:id="rId7"/>
-      <w:type w:val="nextPage"/>
+      <w:headerReference w:type="default" r:id="rId8"/>
+      <w:footerReference w:type="default" r:id="rId9"/>
+      <w:type w:val="continuous"/>
       <w:pgSz w:w="11906" w:h="16838"/>
       <w:pgMar w:left="1134" w:right="851" w:header="720" w:top="1134" w:footer="720" w:bottom="1134" w:gutter="0"/>
       <w:pgNumType w:fmt="decimal"/>
@@ -8446,14 +8515,14 @@
       <w:tblLook w:val="04a0" w:noVBand="1" w:noHBand="0" w:lastColumn="0" w:firstColumn="1" w:lastRow="0" w:firstRow="1"/>
     </w:tblPr>
     <w:tblGrid>
-      <w:gridCol w:w="1525"/>
-      <w:gridCol w:w="7613"/>
+      <w:gridCol w:w="1524"/>
+      <w:gridCol w:w="7614"/>
     </w:tblGrid>
     <w:tr>
       <w:trPr/>
       <w:tc>
         <w:tcPr>
-          <w:tcW w:w="1525" w:type="dxa"/>
+          <w:tcW w:w="1524" w:type="dxa"/>
           <w:tcBorders/>
           <w:shd w:fill="auto" w:val="clear"/>
           <w:vAlign w:val="center"/>
@@ -8484,7 +8553,7 @@
       </w:tc>
       <w:tc>
         <w:tcPr>
-          <w:tcW w:w="7613" w:type="dxa"/>
+          <w:tcW w:w="7614" w:type="dxa"/>
           <w:tcBorders/>
           <w:shd w:fill="auto" w:val="clear"/>
           <w:vAlign w:val="center"/>
@@ -8604,12 +8673,12 @@
             <wp:anchor behindDoc="1" distT="0" distB="0" distL="114300" distR="114300" simplePos="0" locked="0" layoutInCell="1" allowOverlap="1" relativeHeight="3" wp14:anchorId="080E0661">
               <wp:simplePos x="0" y="0"/>
               <wp:positionH relativeFrom="column">
-                <wp:posOffset>-20320</wp:posOffset>
+                <wp:posOffset>-19685</wp:posOffset>
               </wp:positionH>
               <wp:positionV relativeFrom="paragraph">
-                <wp:posOffset>-314960</wp:posOffset>
+                <wp:posOffset>-314325</wp:posOffset>
               </wp:positionV>
-              <wp:extent cx="5944235" cy="635"/>
+              <wp:extent cx="5944870" cy="1270"/>
               <wp:effectExtent l="0" t="0" r="19050" b="19050"/>
               <wp:wrapSquare wrapText="bothSides"/>
               <wp:docPr id="2" name="Straight Connector 1"/>
@@ -8620,7 +8689,7 @@
                     <wps:spPr>
                       <a:xfrm>
                         <a:off x="0" y="0"/>
-                        <a:ext cx="5943600" cy="0"/>
+                        <a:ext cx="5944320" cy="0"/>
                       </a:xfrm>
                       <a:prstGeom prst="line">
                         <a:avLst/>
@@ -8647,7 +8716,7 @@
         </mc:Choice>
         <mc:Fallback>
           <w:pict>
-            <v:line id="shape_0" from="-1.6pt,-24.8pt" to="466.35pt,-24.8pt" ID="Straight Connector 1" stroked="t" style="position:absolute" wp14:anchorId="080E0661">
+            <v:line id="shape_0" from="-1.55pt,-24.75pt" to="466.45pt,-24.75pt" ID="Straight Connector 1" stroked="t" style="position:absolute" wp14:anchorId="080E0661">
               <v:stroke color="#464547" weight="25560" joinstyle="round" endcap="flat"/>
               <v:fill o:detectmouseclick="t" on="false"/>
             </v:line>
@@ -8773,15 +8842,15 @@
       <mc:AlternateContent>
         <mc:Choice Requires="wps">
           <w:drawing>
-            <wp:anchor behindDoc="1" distT="0" distB="0" distL="0" distR="0" simplePos="0" locked="0" layoutInCell="1" allowOverlap="1" relativeHeight="13" wp14:anchorId="23CDBE07">
+            <wp:anchor behindDoc="1" distT="0" distB="0" distL="0" distR="0" simplePos="0" locked="0" layoutInCell="1" allowOverlap="1" relativeHeight="11" wp14:anchorId="23CDBE07">
               <wp:simplePos x="0" y="0"/>
               <wp:positionH relativeFrom="column">
-                <wp:posOffset>-14605</wp:posOffset>
+                <wp:posOffset>-13970</wp:posOffset>
               </wp:positionH>
               <wp:positionV relativeFrom="paragraph">
-                <wp:posOffset>-8255</wp:posOffset>
+                <wp:posOffset>-7620</wp:posOffset>
               </wp:positionV>
-              <wp:extent cx="5944235" cy="635"/>
+              <wp:extent cx="5944870" cy="1270"/>
               <wp:effectExtent l="0" t="0" r="19050" b="19050"/>
               <wp:wrapNone/>
               <wp:docPr id="3" name="Straight Connector 21"/>
@@ -8792,7 +8861,7 @@
                     <wps:spPr>
                       <a:xfrm>
                         <a:off x="0" y="0"/>
-                        <a:ext cx="5943600" cy="0"/>
+                        <a:ext cx="5944320" cy="0"/>
                       </a:xfrm>
                       <a:prstGeom prst="line">
                         <a:avLst/>
@@ -8819,19 +8888,17 @@
         </mc:Choice>
         <mc:Fallback>
           <w:pict>
-            <v:line id="shape_0" from="-1.15pt,-0.65pt" to="466.8pt,-0.65pt" ID="Straight Connector 21" stroked="t" style="position:absolute" wp14:anchorId="23CDBE07">
+            <v:line id="shape_0" from="-1.1pt,-0.6pt" to="466.9pt,-0.6pt" ID="Straight Connector 21" stroked="t" style="position:absolute" wp14:anchorId="23CDBE07">
               <v:stroke color="#464547" weight="25560" joinstyle="round" endcap="flat"/>
               <v:fill o:detectmouseclick="t" on="false"/>
             </v:line>
           </w:pict>
         </mc:Fallback>
       </mc:AlternateContent>
-    </w:r>
-    <w:r>
       <mc:AlternateContent>
         <mc:Choice Requires="wps">
           <w:drawing>
-            <wp:anchor behindDoc="0" distT="0" distB="0" distL="0" distR="0" simplePos="0" locked="0" layoutInCell="1" allowOverlap="1" relativeHeight="21">
+            <wp:anchor behindDoc="1" distT="0" distB="0" distL="0" distR="0" simplePos="0" locked="0" layoutInCell="1" allowOverlap="1" relativeHeight="19">
               <wp:simplePos x="0" y="0"/>
               <wp:positionH relativeFrom="page">
                 <wp:posOffset>6927850</wp:posOffset>
@@ -8839,33 +8906,39 @@
               <wp:positionV relativeFrom="page">
                 <wp:posOffset>10010140</wp:posOffset>
               </wp:positionV>
-              <wp:extent cx="73660" cy="133350"/>
+              <wp:extent cx="74295" cy="266065"/>
               <wp:effectExtent l="0" t="0" r="0" b="0"/>
               <wp:wrapSquare wrapText="largest"/>
               <wp:docPr id="4" name="Frame3"/>
               <a:graphic xmlns:a="http://schemas.openxmlformats.org/drawingml/2006/main">
                 <a:graphicData uri="http://schemas.microsoft.com/office/word/2010/wordprocessingShape">
                   <wps:wsp>
-                    <wps:cNvSpPr txBox="1"/>
+                    <wps:cNvSpPr/>
                     <wps:spPr>
                       <a:xfrm>
                         <a:off x="0" y="0"/>
-                        <a:ext cx="73660" cy="133350"/>
+                        <a:ext cx="73800" cy="265320"/>
                       </a:xfrm>
-                      <a:prstGeom prst="rect"/>
-                      <a:solidFill>
-                        <a:srgbClr val="FFFFFF">
-                          <a:alpha val="0"/>
-                        </a:srgbClr>
-                      </a:solidFill>
+                      <a:prstGeom prst="rect">
+                        <a:avLst/>
+                      </a:prstGeom>
+                      <a:noFill/>
+                      <a:ln>
+                        <a:noFill/>
+                      </a:ln>
                     </wps:spPr>
+                    <wps:style>
+                      <a:lnRef idx="0"/>
+                      <a:fillRef idx="0"/>
+                      <a:effectRef idx="0"/>
+                      <a:fontRef idx="minor"/>
+                    </wps:style>
                     <wps:txbx>
                       <w:txbxContent>
                         <w:p>
                           <w:pPr>
                             <w:pStyle w:val="Normal"/>
                             <w:widowControl/>
-                            <w:pBdr/>
                             <w:tabs>
                               <w:tab w:val="clear" w:pos="720"/>
                               <w:tab w:val="center" w:pos="4320" w:leader="none"/>
@@ -8922,7 +8995,7 @@
                         </w:p>
                       </w:txbxContent>
                     </wps:txbx>
-                    <wps:bodyPr anchor="t" lIns="0" tIns="0" rIns="0" bIns="0">
+                    <wps:bodyPr lIns="0" rIns="0" tIns="0" bIns="0">
                       <a:spAutoFit/>
                     </wps:bodyPr>
                   </wps:wsp>
@@ -8933,15 +9006,16 @@
         </mc:Choice>
         <mc:Fallback>
           <w:pict>
-            <v:rect fillcolor="#FFFFFF" style="position:absolute;rotation:0;width:5.8pt;height:10.5pt;mso-wrap-distance-left:0pt;mso-wrap-distance-right:0pt;mso-wrap-distance-top:0pt;mso-wrap-distance-bottom:0pt;margin-top:788.2pt;mso-position-vertical-relative:page;margin-left:545.5pt;mso-position-horizontal-relative:page">
-              <v:fill opacity="0f"/>
-              <v:textbox inset="0in,0in,0in,0in">
+            <v:rect id="shape_0" ID="Frame3" fillcolor="white" stroked="f" style="position:absolute;margin-left:545.5pt;margin-top:788.2pt;width:5.75pt;height:20.85pt;mso-position-horizontal-relative:page;mso-position-vertical-relative:page">
+              <w10:wrap type="square"/>
+              <v:fill o:detectmouseclick="t" type="solid" color2="black" opacity="0"/>
+              <v:stroke color="#3465a4" joinstyle="round" endcap="flat"/>
+              <v:textbox>
                 <w:txbxContent>
                   <w:p>
                     <w:pPr>
                       <w:pStyle w:val="Normal"/>
                       <w:widowControl/>
-                      <w:pBdr/>
                       <w:tabs>
                         <w:tab w:val="clear" w:pos="720"/>
                         <w:tab w:val="center" w:pos="4320" w:leader="none"/>
@@ -8998,7 +9072,359 @@
                   </w:p>
                 </w:txbxContent>
               </v:textbox>
-              <w10:wrap type="square" side="largest"/>
+            </v:rect>
+          </w:pict>
+        </mc:Fallback>
+      </mc:AlternateContent>
+    </w:r>
+  </w:p>
+</w:ftr>
+</file>
+
+<file path=word/footer3.xml><?xml version="1.0" encoding="utf-8"?>
+<w:ftr xmlns:o="urn:schemas-microsoft-com:office:office" xmlns:r="http://schemas.openxmlformats.org/officeDocument/2006/relationships" xmlns:v="urn:schemas-microsoft-com:vml" xmlns:w="http://schemas.openxmlformats.org/wordprocessingml/2006/main" xmlns:w10="urn:schemas-microsoft-com:office:word" xmlns:wp="http://schemas.openxmlformats.org/drawingml/2006/wordprocessingDrawing" xmlns:wps="http://schemas.microsoft.com/office/word/2010/wordprocessingShape" xmlns:wpg="http://schemas.microsoft.com/office/word/2010/wordprocessingGroup" xmlns:mc="http://schemas.openxmlformats.org/markup-compatibility/2006" xmlns:wp14="http://schemas.microsoft.com/office/word/2010/wordprocessingDrawing" xmlns:w14="http://schemas.microsoft.com/office/word/2010/wordml" mc:Ignorable="w14 wp14">
+  <w:tbl>
+    <w:tblPr>
+      <w:tblpPr w:vertAnchor="text" w:horzAnchor="margin" w:leftFromText="181" w:rightFromText="181" w:tblpX="109" w:tblpY="1"/>
+      <w:tblW w:w="8472" w:type="dxa"/>
+      <w:jc w:val="left"/>
+      <w:tblInd w:w="0" w:type="dxa"/>
+      <w:tblCellMar>
+        <w:top w:w="0" w:type="dxa"/>
+        <w:left w:w="108" w:type="dxa"/>
+        <w:bottom w:w="0" w:type="dxa"/>
+        <w:right w:w="108" w:type="dxa"/>
+      </w:tblCellMar>
+      <w:tblLook w:val="04a0" w:noVBand="1" w:firstColumn="1" w:lastColumn="0" w:noHBand="0" w:lastRow="0" w:firstRow="1"/>
+    </w:tblPr>
+    <w:tblGrid>
+      <w:gridCol w:w="8472"/>
+    </w:tblGrid>
+    <w:tr>
+      <w:trPr/>
+      <w:tc>
+        <w:tcPr>
+          <w:tcW w:w="8472" w:type="dxa"/>
+          <w:tcBorders/>
+          <w:shd w:fill="auto" w:val="clear"/>
+        </w:tcPr>
+        <w:p>
+          <w:pPr>
+            <w:pStyle w:val="Footer"/>
+            <w:widowControl w:val="false"/>
+            <w:tabs>
+              <w:tab w:val="right" w:pos="9214" w:leader="none"/>
+            </w:tabs>
+            <w:bidi w:val="0"/>
+            <w:spacing w:lineRule="atLeast" w:line="240" w:before="120" w:after="120"/>
+            <w:ind w:left="-113" w:hanging="0"/>
+            <w:jc w:val="left"/>
+            <w:rPr/>
+          </w:pPr>
+          <w:r>
+            <w:rPr/>
+            <w:fldChar w:fldCharType="begin"/>
+          </w:r>
+          <w:r>
+            <w:rPr/>
+            <w:instrText> DOCPROPERTY "Classification"</w:instrText>
+          </w:r>
+          <w:r>
+            <w:rPr/>
+            <w:fldChar w:fldCharType="separate"/>
+          </w:r>
+          <w:r>
+            <w:rPr/>
+            <w:t>CONFIDENTIAL</w:t>
+          </w:r>
+          <w:r>
+            <w:rPr/>
+            <w:fldChar w:fldCharType="end"/>
+          </w:r>
+          <w:r>
+            <w:rPr/>
+            <w:t xml:space="preserve"> </w:t>
+          </w:r>
+          <w:r>
+            <w:rPr/>
+            <w:t xml:space="preserve">| Effective Date: </w:t>
+          </w:r>
+          <w:r>
+            <w:rPr/>
+            <w:fldChar w:fldCharType="begin"/>
+          </w:r>
+          <w:r>
+            <w:rPr/>
+            <w:instrText> DOCPROPERTY "Approval Date"</w:instrText>
+          </w:r>
+          <w:r>
+            <w:rPr/>
+            <w:fldChar w:fldCharType="separate"/>
+          </w:r>
+          <w:r>
+            <w:rPr/>
+            <w:t>dd-Mmm-yyyy</w:t>
+          </w:r>
+          <w:r>
+            <w:rPr/>
+            <w:fldChar w:fldCharType="end"/>
+          </w:r>
+          <w:r>
+            <w:rPr/>
+            <w:tab/>
+          </w:r>
+        </w:p>
+      </w:tc>
+    </w:tr>
+  </w:tbl>
+  <w:p>
+    <w:pPr>
+      <w:pStyle w:val="Footer"/>
+      <w:widowControl w:val="false"/>
+      <w:tabs>
+        <w:tab w:val="right" w:pos="9214" w:leader="none"/>
+      </w:tabs>
+      <w:bidi w:val="0"/>
+      <w:spacing w:lineRule="atLeast" w:line="240" w:before="120" w:after="120"/>
+      <w:ind w:left="-113" w:hanging="0"/>
+      <w:jc w:val="left"/>
+      <w:rPr/>
+    </w:pPr>
+    <w:r>
+      <w:rPr/>
+      <mc:AlternateContent>
+        <mc:Choice Requires="wps">
+          <w:drawing>
+            <wp:anchor behindDoc="1" distT="0" distB="0" distL="0" distR="0" simplePos="0" locked="0" layoutInCell="1" allowOverlap="1" relativeHeight="11" wp14:anchorId="23CDBE07">
+              <wp:simplePos x="0" y="0"/>
+              <wp:positionH relativeFrom="column">
+                <wp:posOffset>-13970</wp:posOffset>
+              </wp:positionH>
+              <wp:positionV relativeFrom="paragraph">
+                <wp:posOffset>-7620</wp:posOffset>
+              </wp:positionV>
+              <wp:extent cx="5944870" cy="1270"/>
+              <wp:effectExtent l="0" t="0" r="19050" b="19050"/>
+              <wp:wrapNone/>
+              <wp:docPr id="6" name="Straight Connector 21"/>
+              <a:graphic xmlns:a="http://schemas.openxmlformats.org/drawingml/2006/main">
+                <a:graphicData uri="http://schemas.microsoft.com/office/word/2010/wordprocessingShape">
+                  <wps:wsp>
+                    <wps:cNvSpPr/>
+                    <wps:spPr>
+                      <a:xfrm>
+                        <a:off x="0" y="0"/>
+                        <a:ext cx="5944320" cy="0"/>
+                      </a:xfrm>
+                      <a:prstGeom prst="line">
+                        <a:avLst/>
+                      </a:prstGeom>
+                      <a:ln w="25560">
+                        <a:solidFill>
+                          <a:srgbClr val="464547"/>
+                        </a:solidFill>
+                        <a:round/>
+                      </a:ln>
+                    </wps:spPr>
+                    <wps:style>
+                      <a:lnRef idx="0"/>
+                      <a:fillRef idx="0"/>
+                      <a:effectRef idx="0"/>
+                      <a:fontRef idx="minor"/>
+                    </wps:style>
+                    <wps:bodyPr/>
+                  </wps:wsp>
+                </a:graphicData>
+              </a:graphic>
+            </wp:anchor>
+          </w:drawing>
+        </mc:Choice>
+        <mc:Fallback>
+          <w:pict>
+            <v:line id="shape_0" from="-1.1pt,-0.6pt" to="466.9pt,-0.6pt" ID="Straight Connector 21" stroked="t" style="position:absolute" wp14:anchorId="23CDBE07">
+              <v:stroke color="#464547" weight="25560" joinstyle="round" endcap="flat"/>
+              <v:fill o:detectmouseclick="t" on="false"/>
+            </v:line>
+          </w:pict>
+        </mc:Fallback>
+      </mc:AlternateContent>
+      <mc:AlternateContent>
+        <mc:Choice Requires="wps">
+          <w:drawing>
+            <wp:anchor behindDoc="1" distT="0" distB="0" distL="0" distR="0" simplePos="0" locked="0" layoutInCell="1" allowOverlap="1" relativeHeight="19">
+              <wp:simplePos x="0" y="0"/>
+              <wp:positionH relativeFrom="page">
+                <wp:posOffset>6927850</wp:posOffset>
+              </wp:positionH>
+              <wp:positionV relativeFrom="page">
+                <wp:posOffset>10010140</wp:posOffset>
+              </wp:positionV>
+              <wp:extent cx="74295" cy="266065"/>
+              <wp:effectExtent l="0" t="0" r="0" b="0"/>
+              <wp:wrapSquare wrapText="largest"/>
+              <wp:docPr id="7" name="Frame3"/>
+              <a:graphic xmlns:a="http://schemas.openxmlformats.org/drawingml/2006/main">
+                <a:graphicData uri="http://schemas.microsoft.com/office/word/2010/wordprocessingShape">
+                  <wps:wsp>
+                    <wps:cNvSpPr/>
+                    <wps:spPr>
+                      <a:xfrm>
+                        <a:off x="0" y="0"/>
+                        <a:ext cx="73800" cy="265320"/>
+                      </a:xfrm>
+                      <a:prstGeom prst="rect">
+                        <a:avLst/>
+                      </a:prstGeom>
+                      <a:noFill/>
+                      <a:ln>
+                        <a:noFill/>
+                      </a:ln>
+                    </wps:spPr>
+                    <wps:style>
+                      <a:lnRef idx="0"/>
+                      <a:fillRef idx="0"/>
+                      <a:effectRef idx="0"/>
+                      <a:fontRef idx="minor"/>
+                    </wps:style>
+                    <wps:txbx>
+                      <w:txbxContent>
+                        <w:p>
+                          <w:pPr>
+                            <w:pStyle w:val="Normal"/>
+                            <w:widowControl/>
+                            <w:tabs>
+                              <w:tab w:val="clear" w:pos="720"/>
+                              <w:tab w:val="center" w:pos="4320" w:leader="none"/>
+                              <w:tab w:val="right" w:pos="8640" w:leader="none"/>
+                            </w:tabs>
+                            <w:spacing w:lineRule="auto" w:line="240"/>
+                            <w:rPr/>
+                          </w:pPr>
+                          <w:r>
+                            <w:rPr>
+                              <w:rStyle w:val="Pagenumber"/>
+                              <w:rFonts w:eastAsia="MS Gothic"/>
+                              <w:sz w:val="18"/>
+                              <w:szCs w:val="18"/>
+                            </w:rPr>
+                            <w:fldChar w:fldCharType="begin"/>
+                          </w:r>
+                          <w:r>
+                            <w:rPr>
+                              <w:rStyle w:val="Pagenumber"/>
+                              <w:sz w:val="18"/>
+                              <w:szCs w:val="18"/>
+                              <w:rFonts w:eastAsia="MS Gothic"/>
+                            </w:rPr>
+                            <w:instrText> PAGE </w:instrText>
+                          </w:r>
+                          <w:r>
+                            <w:rPr>
+                              <w:rStyle w:val="Pagenumber"/>
+                              <w:sz w:val="18"/>
+                              <w:szCs w:val="18"/>
+                              <w:rFonts w:eastAsia="MS Gothic"/>
+                            </w:rPr>
+                            <w:fldChar w:fldCharType="separate"/>
+                          </w:r>
+                          <w:r>
+                            <w:rPr>
+                              <w:rStyle w:val="Pagenumber"/>
+                              <w:sz w:val="18"/>
+                              <w:szCs w:val="18"/>
+                              <w:rFonts w:eastAsia="MS Gothic"/>
+                            </w:rPr>
+                            <w:t>9</w:t>
+                          </w:r>
+                          <w:r>
+                            <w:rPr>
+                              <w:rStyle w:val="Pagenumber"/>
+                              <w:sz w:val="18"/>
+                              <w:szCs w:val="18"/>
+                              <w:rFonts w:eastAsia="MS Gothic"/>
+                            </w:rPr>
+                            <w:fldChar w:fldCharType="end"/>
+                          </w:r>
+                        </w:p>
+                      </w:txbxContent>
+                    </wps:txbx>
+                    <wps:bodyPr lIns="0" rIns="0" tIns="0" bIns="0">
+                      <a:spAutoFit/>
+                    </wps:bodyPr>
+                  </wps:wsp>
+                </a:graphicData>
+              </a:graphic>
+            </wp:anchor>
+          </w:drawing>
+        </mc:Choice>
+        <mc:Fallback>
+          <w:pict>
+            <v:rect id="shape_0" ID="Frame3" fillcolor="white" stroked="f" style="position:absolute;margin-left:545.5pt;margin-top:788.2pt;width:5.75pt;height:20.85pt;mso-position-horizontal-relative:page;mso-position-vertical-relative:page">
+              <w10:wrap type="square"/>
+              <v:fill o:detectmouseclick="t" type="solid" color2="black" opacity="0"/>
+              <v:stroke color="#3465a4" joinstyle="round" endcap="flat"/>
+              <v:textbox>
+                <w:txbxContent>
+                  <w:p>
+                    <w:pPr>
+                      <w:pStyle w:val="Normal"/>
+                      <w:widowControl/>
+                      <w:tabs>
+                        <w:tab w:val="clear" w:pos="720"/>
+                        <w:tab w:val="center" w:pos="4320" w:leader="none"/>
+                        <w:tab w:val="right" w:pos="8640" w:leader="none"/>
+                      </w:tabs>
+                      <w:spacing w:lineRule="auto" w:line="240"/>
+                      <w:rPr/>
+                    </w:pPr>
+                    <w:r>
+                      <w:rPr>
+                        <w:rStyle w:val="Pagenumber"/>
+                        <w:rFonts w:eastAsia="MS Gothic"/>
+                        <w:sz w:val="18"/>
+                        <w:szCs w:val="18"/>
+                      </w:rPr>
+                      <w:fldChar w:fldCharType="begin"/>
+                    </w:r>
+                    <w:r>
+                      <w:rPr>
+                        <w:rStyle w:val="Pagenumber"/>
+                        <w:sz w:val="18"/>
+                        <w:szCs w:val="18"/>
+                        <w:rFonts w:eastAsia="MS Gothic"/>
+                      </w:rPr>
+                      <w:instrText> PAGE </w:instrText>
+                    </w:r>
+                    <w:r>
+                      <w:rPr>
+                        <w:rStyle w:val="Pagenumber"/>
+                        <w:sz w:val="18"/>
+                        <w:szCs w:val="18"/>
+                        <w:rFonts w:eastAsia="MS Gothic"/>
+                      </w:rPr>
+                      <w:fldChar w:fldCharType="separate"/>
+                    </w:r>
+                    <w:r>
+                      <w:rPr>
+                        <w:rStyle w:val="Pagenumber"/>
+                        <w:sz w:val="18"/>
+                        <w:szCs w:val="18"/>
+                        <w:rFonts w:eastAsia="MS Gothic"/>
+                      </w:rPr>
+                      <w:t>9</w:t>
+                    </w:r>
+                    <w:r>
+                      <w:rPr>
+                        <w:rStyle w:val="Pagenumber"/>
+                        <w:sz w:val="18"/>
+                        <w:szCs w:val="18"/>
+                        <w:rFonts w:eastAsia="MS Gothic"/>
+                      </w:rPr>
+                      <w:fldChar w:fldCharType="end"/>
+                    </w:r>
+                  </w:p>
+                </w:txbxContent>
+              </v:textbox>
             </v:rect>
           </w:pict>
         </mc:Fallback>
@@ -9022,6 +9448,20 @@
 </w:hdr>
 </file>
 
+<file path=word/header2.xml><?xml version="1.0" encoding="utf-8"?>
+<w:hdr xmlns:o="urn:schemas-microsoft-com:office:office" xmlns:r="http://schemas.openxmlformats.org/officeDocument/2006/relationships" xmlns:v="urn:schemas-microsoft-com:vml" xmlns:w="http://schemas.openxmlformats.org/wordprocessingml/2006/main" xmlns:w10="urn:schemas-microsoft-com:office:word" xmlns:wp="http://schemas.openxmlformats.org/drawingml/2006/wordprocessingDrawing" xmlns:wps="http://schemas.microsoft.com/office/word/2010/wordprocessingShape" xmlns:wpg="http://schemas.microsoft.com/office/word/2010/wordprocessingGroup" xmlns:mc="http://schemas.openxmlformats.org/markup-compatibility/2006" xmlns:wp14="http://schemas.microsoft.com/office/word/2010/wordprocessingDrawing" xmlns:w14="http://schemas.microsoft.com/office/word/2010/wordml" mc:Ignorable="w14 wp14">
+  <w:p>
+    <w:pPr>
+      <w:pStyle w:val="Header"/>
+      <w:rPr/>
+    </w:pPr>
+    <w:r>
+      <w:rPr/>
+    </w:r>
+  </w:p>
+</w:hdr>
+</file>
+
 <file path=word/numbering.xml><?xml version="1.0" encoding="utf-8"?>
 <w:numbering xmlns:w="http://schemas.openxmlformats.org/wordprocessingml/2006/main" xmlns:o="urn:schemas-microsoft-com:office:office" xmlns:r="http://schemas.openxmlformats.org/officeDocument/2006/relationships" xmlns:v="urn:schemas-microsoft-com:vml">
   <w:abstractNum w:abstractNumId="1">
@@ -9319,6 +9759,7 @@
       </w:pPr>
       <w:rPr>
         <w:rFonts w:ascii="Wingdings" w:hAnsi="Wingdings" w:cs="Wingdings" w:hint="default"/>
+        <w:rFonts w:cs="Wingdings"/>
       </w:rPr>
     </w:lvl>
     <w:lvl w:ilvl="3">
@@ -9331,6 +9772,7 @@
       </w:pPr>
       <w:rPr>
         <w:rFonts w:ascii="Symbol" w:hAnsi="Symbol" w:cs="Symbol" w:hint="default"/>
+        <w:rFonts w:cs="Symbol"/>
       </w:rPr>
     </w:lvl>
     <w:lvl w:ilvl="4">
@@ -9356,6 +9798,7 @@
       </w:pPr>
       <w:rPr>
         <w:rFonts w:ascii="Wingdings" w:hAnsi="Wingdings" w:cs="Wingdings" w:hint="default"/>
+        <w:rFonts w:cs="Wingdings"/>
       </w:rPr>
     </w:lvl>
     <w:lvl w:ilvl="6">
@@ -9368,6 +9811,7 @@
       </w:pPr>
       <w:rPr>
         <w:rFonts w:ascii="Symbol" w:hAnsi="Symbol" w:cs="Symbol" w:hint="default"/>
+        <w:rFonts w:cs="Symbol"/>
       </w:rPr>
     </w:lvl>
     <w:lvl w:ilvl="7">
@@ -9393,6 +9837,7 @@
       </w:pPr>
       <w:rPr>
         <w:rFonts w:ascii="Wingdings" w:hAnsi="Wingdings" w:cs="Wingdings" w:hint="default"/>
+        <w:rFonts w:cs="Wingdings"/>
       </w:rPr>
     </w:lvl>
   </w:abstractNum>

</xml_diff>